<commit_message>
Modificação na parte escrita
</commit_message>
<xml_diff>
--- a/APS 3º Semestre.docx
+++ b/APS 3º Semestre.docx
@@ -1,6 +1,6 @@
 
 <file path=word/document.xml><?xml version="1.0" encoding="utf-8"?>
-<w:document xmlns:wpc="http://schemas.microsoft.com/office/word/2010/wordprocessingCanvas" xmlns:cx="http://schemas.microsoft.com/office/drawing/2014/chartex" xmlns:cx1="http://schemas.microsoft.com/office/drawing/2015/9/8/chartex" xmlns:cx2="http://schemas.microsoft.com/office/drawing/2015/10/21/chartex" xmlns:cx3="http://schemas.microsoft.com/office/drawing/2016/5/9/chartex" xmlns:cx4="http://schemas.microsoft.com/office/drawing/2016/5/10/chartex" xmlns:cx5="http://schemas.microsoft.com/office/drawing/2016/5/11/chartex" xmlns:cx6="http://schemas.microsoft.com/office/drawing/2016/5/12/chartex" xmlns:cx7="http://schemas.microsoft.com/office/drawing/2016/5/13/chartex" xmlns:cx8="http://schemas.microsoft.com/office/drawing/2016/5/14/chartex" xmlns:mc="http://schemas.openxmlformats.org/markup-compatibility/2006" xmlns:aink="http://schemas.microsoft.com/office/drawing/2016/ink" xmlns:am3d="http://schemas.microsoft.com/office/drawing/2017/model3d" xmlns:o="urn:schemas-microsoft-com:office:office" xmlns:r="http://schemas.openxmlformats.org/officeDocument/2006/relationships" xmlns:m="http://schemas.openxmlformats.org/officeDocument/2006/math" xmlns:v="urn:schemas-microsoft-com:vml" xmlns:wp14="http://schemas.microsoft.com/office/word/2010/wordprocessingDrawing" xmlns:wp="http://schemas.openxmlformats.org/drawingml/2006/wordprocessingDrawing" xmlns:w10="urn:schemas-microsoft-com:office:word" xmlns:w="http://schemas.openxmlformats.org/wordprocessingml/2006/main" xmlns:w14="http://schemas.microsoft.com/office/word/2010/wordml" xmlns:w15="http://schemas.microsoft.com/office/word/2012/wordml" xmlns:w16cex="http://schemas.microsoft.com/office/word/2018/wordml/cex" xmlns:w16cid="http://schemas.microsoft.com/office/word/2016/wordml/cid" xmlns:w16="http://schemas.microsoft.com/office/word/2018/wordml" xmlns:w16sdtdh="http://schemas.microsoft.com/office/word/2020/wordml/sdtdatahash" xmlns:w16se="http://schemas.microsoft.com/office/word/2015/wordml/symex" xmlns:wpg="http://schemas.microsoft.com/office/word/2010/wordprocessingGroup" xmlns:wpi="http://schemas.microsoft.com/office/word/2010/wordprocessingInk" xmlns:wne="http://schemas.microsoft.com/office/word/2006/wordml" xmlns:wps="http://schemas.microsoft.com/office/word/2010/wordprocessingShape" mc:Ignorable="w14 w15 w16se w16cid w16 w16cex w16sdtdh wp14">
+<w:document xmlns:wpc="http://schemas.microsoft.com/office/word/2010/wordprocessingCanvas" xmlns:cx="http://schemas.microsoft.com/office/drawing/2014/chartex" xmlns:cx1="http://schemas.microsoft.com/office/drawing/2015/9/8/chartex" xmlns:cx2="http://schemas.microsoft.com/office/drawing/2015/10/21/chartex" xmlns:cx3="http://schemas.microsoft.com/office/drawing/2016/5/9/chartex" xmlns:cx4="http://schemas.microsoft.com/office/drawing/2016/5/10/chartex" xmlns:cx5="http://schemas.microsoft.com/office/drawing/2016/5/11/chartex" xmlns:cx6="http://schemas.microsoft.com/office/drawing/2016/5/12/chartex" xmlns:cx7="http://schemas.microsoft.com/office/drawing/2016/5/13/chartex" xmlns:cx8="http://schemas.microsoft.com/office/drawing/2016/5/14/chartex" xmlns:mc="http://schemas.openxmlformats.org/markup-compatibility/2006" xmlns:aink="http://schemas.microsoft.com/office/drawing/2016/ink" xmlns:am3d="http://schemas.microsoft.com/office/drawing/2017/model3d" xmlns:o="urn:schemas-microsoft-com:office:office" xmlns:oel="http://schemas.microsoft.com/office/2019/extlst" xmlns:r="http://schemas.openxmlformats.org/officeDocument/2006/relationships" xmlns:m="http://schemas.openxmlformats.org/officeDocument/2006/math" xmlns:v="urn:schemas-microsoft-com:vml" xmlns:wp14="http://schemas.microsoft.com/office/word/2010/wordprocessingDrawing" xmlns:wp="http://schemas.openxmlformats.org/drawingml/2006/wordprocessingDrawing" xmlns:w10="urn:schemas-microsoft-com:office:word" xmlns:w="http://schemas.openxmlformats.org/wordprocessingml/2006/main" xmlns:w14="http://schemas.microsoft.com/office/word/2010/wordml" xmlns:w15="http://schemas.microsoft.com/office/word/2012/wordml" xmlns:w16cex="http://schemas.microsoft.com/office/word/2018/wordml/cex" xmlns:w16cid="http://schemas.microsoft.com/office/word/2016/wordml/cid" xmlns:w16="http://schemas.microsoft.com/office/word/2018/wordml" xmlns:w16sdtdh="http://schemas.microsoft.com/office/word/2020/wordml/sdtdatahash" xmlns:w16se="http://schemas.microsoft.com/office/word/2015/wordml/symex" xmlns:wpg="http://schemas.microsoft.com/office/word/2010/wordprocessingGroup" xmlns:wpi="http://schemas.microsoft.com/office/word/2010/wordprocessingInk" xmlns:wne="http://schemas.microsoft.com/office/word/2006/wordml" xmlns:wps="http://schemas.microsoft.com/office/word/2010/wordprocessingShape" mc:Ignorable="w14 w15 w16se w16cid w16 w16cex w16sdtdh wp14">
   <w:body>
     <w:p>
       <w:pPr>
@@ -133,14 +133,6 @@
       <w:pPr>
         <w:jc w:val="center"/>
         <w:rPr>
-          <w:rFonts w:ascii="Times New Roman" w:eastAsia="Times New Roman" w:hAnsi="Times New Roman" w:cs="Times New Roman"/>
-          <w:sz w:val="24"/>
-          <w:szCs w:val="24"/>
-          <w:lang w:eastAsia="pt-BR"/>
-        </w:rPr>
-      </w:pPr>
-      <w:r>
-        <w:rPr>
           <w:rFonts w:eastAsia="Times New Roman" w:cs="Calibri"/>
           <w:b/>
           <w:bCs/>
@@ -149,6 +141,28 @@
           <w:szCs w:val="24"/>
           <w:lang w:eastAsia="pt-BR"/>
         </w:rPr>
+      </w:pPr>
+    </w:p>
+    <w:p>
+      <w:pPr>
+        <w:jc w:val="center"/>
+        <w:rPr>
+          <w:rFonts w:ascii="Times New Roman" w:eastAsia="Times New Roman" w:hAnsi="Times New Roman" w:cs="Times New Roman"/>
+          <w:sz w:val="24"/>
+          <w:szCs w:val="24"/>
+          <w:lang w:eastAsia="pt-BR"/>
+        </w:rPr>
+      </w:pPr>
+      <w:r>
+        <w:rPr>
+          <w:rFonts w:eastAsia="Times New Roman" w:cs="Calibri"/>
+          <w:b/>
+          <w:bCs/>
+          <w:color w:val="000000"/>
+          <w:sz w:val="24"/>
+          <w:szCs w:val="24"/>
+          <w:lang w:eastAsia="pt-BR"/>
+        </w:rPr>
         <w:t>DESENVOLVIMENTO DE SOFTWARE UTILIZANDO CONCEITOS DE PROGRAMAÇÃO ORIENTADA A OBJETOS</w:t>
       </w:r>
     </w:p>
@@ -331,6 +345,16 @@
         <w:ind w:left="360"/>
         <w:jc w:val="center"/>
         <w:rPr>
+          <w:rFonts w:ascii="Times New Roman" w:eastAsia="Times New Roman" w:hAnsi="Times New Roman" w:cs="Times New Roman"/>
+          <w:b/>
+          <w:bCs/>
+          <w:sz w:val="24"/>
+          <w:szCs w:val="24"/>
+          <w:lang w:eastAsia="pt-BR"/>
+        </w:rPr>
+      </w:pPr>
+      <w:r>
+        <w:rPr>
           <w:rFonts w:ascii="Arial" w:eastAsia="Times New Roman" w:hAnsi="Arial" w:cs="Arial"/>
           <w:b/>
           <w:bCs/>
@@ -339,22 +363,8 @@
           <w:szCs w:val="24"/>
           <w:lang w:eastAsia="pt-BR"/>
         </w:rPr>
-      </w:pPr>
-    </w:p>
-    <w:p>
-      <w:pPr>
-        <w:ind w:left="360"/>
-        <w:jc w:val="center"/>
-        <w:rPr>
-          <w:rFonts w:ascii="Times New Roman" w:eastAsia="Times New Roman" w:hAnsi="Times New Roman" w:cs="Times New Roman"/>
-          <w:b/>
-          <w:bCs/>
-          <w:sz w:val="24"/>
-          <w:szCs w:val="24"/>
-          <w:lang w:eastAsia="pt-BR"/>
-        </w:rPr>
-      </w:pPr>
-      <w:proofErr w:type="spellStart"/>
+        <w:t xml:space="preserve">Guilherme Augusto Sbizero Correa </w:t>
+      </w:r>
       <w:r>
         <w:rPr>
           <w:rFonts w:ascii="Arial" w:eastAsia="Times New Roman" w:hAnsi="Arial" w:cs="Arial"/>
@@ -365,9 +375,8 @@
           <w:szCs w:val="24"/>
           <w:lang w:eastAsia="pt-BR"/>
         </w:rPr>
-        <w:t>Dhim</w:t>
-      </w:r>
-      <w:proofErr w:type="spellEnd"/>
+        <w:t>RA: F</w:t>
+      </w:r>
       <w:r>
         <w:rPr>
           <w:rFonts w:ascii="Arial" w:eastAsia="Times New Roman" w:hAnsi="Arial" w:cs="Arial"/>
@@ -378,353 +387,8 @@
           <w:szCs w:val="24"/>
           <w:lang w:eastAsia="pt-BR"/>
         </w:rPr>
-        <w:t xml:space="preserve"> </w:t>
-      </w:r>
-      <w:proofErr w:type="spellStart"/>
-      <w:r>
-        <w:rPr>
-          <w:rFonts w:ascii="Arial" w:eastAsia="Times New Roman" w:hAnsi="Arial" w:cs="Arial"/>
-          <w:b/>
-          <w:bCs/>
-          <w:color w:val="000000"/>
-          <w:sz w:val="24"/>
-          <w:szCs w:val="24"/>
-          <w:lang w:eastAsia="pt-BR"/>
-        </w:rPr>
-        <w:t>Mhorisom</w:t>
-      </w:r>
-      <w:proofErr w:type="spellEnd"/>
-      <w:r>
-        <w:rPr>
-          <w:rFonts w:ascii="Arial" w:eastAsia="Times New Roman" w:hAnsi="Arial" w:cs="Arial"/>
-          <w:b/>
-          <w:bCs/>
-          <w:color w:val="000000"/>
-          <w:sz w:val="24"/>
-          <w:szCs w:val="24"/>
-          <w:lang w:eastAsia="pt-BR"/>
-        </w:rPr>
-        <w:t xml:space="preserve"> Siqueira </w:t>
-      </w:r>
-      <w:proofErr w:type="spellStart"/>
-      <w:r>
-        <w:rPr>
-          <w:rFonts w:ascii="Arial" w:eastAsia="Times New Roman" w:hAnsi="Arial" w:cs="Arial"/>
-          <w:b/>
-          <w:bCs/>
-          <w:color w:val="000000"/>
-          <w:sz w:val="24"/>
-          <w:szCs w:val="24"/>
-          <w:lang w:eastAsia="pt-BR"/>
-        </w:rPr>
-        <w:t>Ricardoda</w:t>
-      </w:r>
-      <w:proofErr w:type="spellEnd"/>
-      <w:r>
-        <w:rPr>
-          <w:rFonts w:ascii="Arial" w:eastAsia="Times New Roman" w:hAnsi="Arial" w:cs="Arial"/>
-          <w:b/>
-          <w:bCs/>
-          <w:color w:val="000000"/>
-          <w:sz w:val="24"/>
-          <w:szCs w:val="24"/>
-          <w:lang w:eastAsia="pt-BR"/>
-        </w:rPr>
-        <w:t xml:space="preserve"> Silva </w:t>
-      </w:r>
-      <w:proofErr w:type="gramStart"/>
-      <w:r>
-        <w:rPr>
-          <w:rFonts w:ascii="Arial" w:eastAsia="Times New Roman" w:hAnsi="Arial" w:cs="Arial"/>
-          <w:b/>
-          <w:bCs/>
-          <w:color w:val="000000"/>
-          <w:sz w:val="24"/>
-          <w:szCs w:val="24"/>
-          <w:lang w:eastAsia="pt-BR"/>
-        </w:rPr>
-        <w:t>RA:F</w:t>
-      </w:r>
-      <w:proofErr w:type="gramEnd"/>
-      <w:r>
-        <w:rPr>
-          <w:rFonts w:ascii="Arial" w:eastAsia="Times New Roman" w:hAnsi="Arial" w:cs="Arial"/>
-          <w:b/>
-          <w:bCs/>
-          <w:color w:val="000000"/>
-          <w:sz w:val="24"/>
-          <w:szCs w:val="24"/>
-          <w:lang w:eastAsia="pt-BR"/>
-        </w:rPr>
-        <w:t>26BHI0</w:t>
-      </w:r>
-    </w:p>
-    <w:p>
-      <w:pPr>
-        <w:ind w:left="360"/>
-        <w:jc w:val="center"/>
-        <w:rPr>
-          <w:rFonts w:ascii="Times New Roman" w:eastAsia="Times New Roman" w:hAnsi="Times New Roman" w:cs="Times New Roman"/>
-          <w:b/>
-          <w:bCs/>
-          <w:sz w:val="24"/>
-          <w:szCs w:val="24"/>
-          <w:lang w:eastAsia="pt-BR"/>
-        </w:rPr>
-      </w:pPr>
-      <w:r>
-        <w:rPr>
-          <w:rFonts w:ascii="Arial" w:eastAsia="Times New Roman" w:hAnsi="Arial" w:cs="Arial"/>
-          <w:b/>
-          <w:bCs/>
-          <w:color w:val="000000"/>
-          <w:sz w:val="24"/>
-          <w:szCs w:val="24"/>
-          <w:lang w:eastAsia="pt-BR"/>
-        </w:rPr>
-        <w:t xml:space="preserve">Guilherme Augusto Sbizero Correa </w:t>
-      </w:r>
-      <w:proofErr w:type="gramStart"/>
-      <w:r>
-        <w:rPr>
-          <w:rFonts w:ascii="Arial" w:eastAsia="Times New Roman" w:hAnsi="Arial" w:cs="Arial"/>
-          <w:b/>
-          <w:bCs/>
-          <w:color w:val="000000"/>
-          <w:sz w:val="24"/>
-          <w:szCs w:val="24"/>
-          <w:lang w:eastAsia="pt-BR"/>
-        </w:rPr>
-        <w:t>RA:F</w:t>
-      </w:r>
-      <w:proofErr w:type="gramEnd"/>
-      <w:r>
-        <w:rPr>
-          <w:rFonts w:ascii="Arial" w:eastAsia="Times New Roman" w:hAnsi="Arial" w:cs="Arial"/>
-          <w:b/>
-          <w:bCs/>
-          <w:color w:val="000000"/>
-          <w:sz w:val="24"/>
-          <w:szCs w:val="24"/>
-          <w:lang w:eastAsia="pt-BR"/>
-        </w:rPr>
         <w:t>235289</w:t>
       </w:r>
-    </w:p>
-    <w:p>
-      <w:pPr>
-        <w:ind w:left="360"/>
-        <w:jc w:val="center"/>
-        <w:rPr>
-          <w:rFonts w:ascii="Times New Roman" w:eastAsia="Times New Roman" w:hAnsi="Times New Roman" w:cs="Times New Roman"/>
-          <w:b/>
-          <w:bCs/>
-          <w:sz w:val="24"/>
-          <w:szCs w:val="24"/>
-          <w:lang w:eastAsia="pt-BR"/>
-        </w:rPr>
-      </w:pPr>
-      <w:r>
-        <w:rPr>
-          <w:rFonts w:ascii="Arial" w:eastAsia="Times New Roman" w:hAnsi="Arial" w:cs="Arial"/>
-          <w:b/>
-          <w:bCs/>
-          <w:color w:val="000000"/>
-          <w:sz w:val="24"/>
-          <w:szCs w:val="24"/>
-          <w:lang w:eastAsia="pt-BR"/>
-        </w:rPr>
-        <w:t xml:space="preserve">Maria Fernanda </w:t>
-      </w:r>
-      <w:proofErr w:type="spellStart"/>
-      <w:r>
-        <w:rPr>
-          <w:rFonts w:ascii="Arial" w:eastAsia="Times New Roman" w:hAnsi="Arial" w:cs="Arial"/>
-          <w:b/>
-          <w:bCs/>
-          <w:color w:val="000000"/>
-          <w:sz w:val="24"/>
-          <w:szCs w:val="24"/>
-          <w:lang w:eastAsia="pt-BR"/>
-        </w:rPr>
-        <w:t>Mamani</w:t>
-      </w:r>
-      <w:proofErr w:type="spellEnd"/>
-      <w:r>
-        <w:rPr>
-          <w:rFonts w:ascii="Arial" w:eastAsia="Times New Roman" w:hAnsi="Arial" w:cs="Arial"/>
-          <w:b/>
-          <w:bCs/>
-          <w:color w:val="000000"/>
-          <w:sz w:val="24"/>
-          <w:szCs w:val="24"/>
-          <w:lang w:eastAsia="pt-BR"/>
-        </w:rPr>
-        <w:t xml:space="preserve"> </w:t>
-      </w:r>
-      <w:proofErr w:type="spellStart"/>
-      <w:r>
-        <w:rPr>
-          <w:rFonts w:ascii="Arial" w:eastAsia="Times New Roman" w:hAnsi="Arial" w:cs="Arial"/>
-          <w:b/>
-          <w:bCs/>
-          <w:color w:val="000000"/>
-          <w:sz w:val="24"/>
-          <w:szCs w:val="24"/>
-          <w:lang w:eastAsia="pt-BR"/>
-        </w:rPr>
-        <w:t>Huarcasi</w:t>
-      </w:r>
-      <w:proofErr w:type="spellEnd"/>
-      <w:r>
-        <w:rPr>
-          <w:rFonts w:ascii="Arial" w:eastAsia="Times New Roman" w:hAnsi="Arial" w:cs="Arial"/>
-          <w:b/>
-          <w:bCs/>
-          <w:color w:val="000000"/>
-          <w:sz w:val="24"/>
-          <w:szCs w:val="24"/>
-          <w:lang w:eastAsia="pt-BR"/>
-        </w:rPr>
-        <w:t xml:space="preserve"> </w:t>
-      </w:r>
-      <w:proofErr w:type="gramStart"/>
-      <w:r>
-        <w:rPr>
-          <w:rFonts w:ascii="Arial" w:eastAsia="Times New Roman" w:hAnsi="Arial" w:cs="Arial"/>
-          <w:b/>
-          <w:bCs/>
-          <w:color w:val="000000"/>
-          <w:sz w:val="24"/>
-          <w:szCs w:val="24"/>
-          <w:lang w:eastAsia="pt-BR"/>
-        </w:rPr>
-        <w:t>RA:N</w:t>
-      </w:r>
-      <w:proofErr w:type="gramEnd"/>
-      <w:r>
-        <w:rPr>
-          <w:rFonts w:ascii="Arial" w:eastAsia="Times New Roman" w:hAnsi="Arial" w:cs="Arial"/>
-          <w:b/>
-          <w:bCs/>
-          <w:color w:val="000000"/>
-          <w:sz w:val="24"/>
-          <w:szCs w:val="24"/>
-          <w:lang w:eastAsia="pt-BR"/>
-        </w:rPr>
-        <w:t>656999</w:t>
-      </w:r>
-    </w:p>
-    <w:p>
-      <w:pPr>
-        <w:ind w:left="360"/>
-        <w:jc w:val="center"/>
-        <w:rPr>
-          <w:rFonts w:ascii="Times New Roman" w:eastAsia="Times New Roman" w:hAnsi="Times New Roman" w:cs="Times New Roman"/>
-          <w:b/>
-          <w:bCs/>
-          <w:sz w:val="24"/>
-          <w:szCs w:val="24"/>
-          <w:lang w:eastAsia="pt-BR"/>
-        </w:rPr>
-      </w:pPr>
-      <w:r>
-        <w:rPr>
-          <w:rFonts w:ascii="Arial" w:eastAsia="Times New Roman" w:hAnsi="Arial" w:cs="Arial"/>
-          <w:b/>
-          <w:bCs/>
-          <w:color w:val="000000"/>
-          <w:sz w:val="24"/>
-          <w:szCs w:val="24"/>
-          <w:lang w:eastAsia="pt-BR"/>
-        </w:rPr>
-        <w:t xml:space="preserve">Moisés da Silva Freitas </w:t>
-      </w:r>
-      <w:proofErr w:type="gramStart"/>
-      <w:r>
-        <w:rPr>
-          <w:rFonts w:ascii="Arial" w:eastAsia="Times New Roman" w:hAnsi="Arial" w:cs="Arial"/>
-          <w:b/>
-          <w:bCs/>
-          <w:color w:val="000000"/>
-          <w:sz w:val="24"/>
-          <w:szCs w:val="24"/>
-          <w:lang w:eastAsia="pt-BR"/>
-        </w:rPr>
-        <w:t>RA:F</w:t>
-      </w:r>
-      <w:proofErr w:type="gramEnd"/>
-      <w:r>
-        <w:rPr>
-          <w:rFonts w:ascii="Arial" w:eastAsia="Times New Roman" w:hAnsi="Arial" w:cs="Arial"/>
-          <w:b/>
-          <w:bCs/>
-          <w:color w:val="000000"/>
-          <w:sz w:val="24"/>
-          <w:szCs w:val="24"/>
-          <w:lang w:eastAsia="pt-BR"/>
-        </w:rPr>
-        <w:t>1610J2</w:t>
-      </w:r>
-    </w:p>
-    <w:p>
-      <w:pPr>
-        <w:ind w:left="360"/>
-        <w:jc w:val="center"/>
-        <w:rPr>
-          <w:rFonts w:ascii="Times New Roman" w:eastAsia="Times New Roman" w:hAnsi="Times New Roman" w:cs="Times New Roman"/>
-          <w:b/>
-          <w:bCs/>
-          <w:sz w:val="24"/>
-          <w:szCs w:val="24"/>
-          <w:lang w:eastAsia="pt-BR"/>
-        </w:rPr>
-      </w:pPr>
-      <w:r>
-        <w:rPr>
-          <w:rFonts w:ascii="Times New Roman" w:eastAsia="Times New Roman" w:hAnsi="Times New Roman" w:cs="Times New Roman"/>
-          <w:b/>
-          <w:bCs/>
-          <w:sz w:val="24"/>
-          <w:szCs w:val="24"/>
-          <w:lang w:eastAsia="pt-BR"/>
-        </w:rPr>
-        <w:t xml:space="preserve">Marcos Vinícius da Miranda </w:t>
-      </w:r>
-      <w:proofErr w:type="gramStart"/>
-      <w:r>
-        <w:rPr>
-          <w:rFonts w:ascii="Times New Roman" w:eastAsia="Times New Roman" w:hAnsi="Times New Roman" w:cs="Times New Roman"/>
-          <w:b/>
-          <w:bCs/>
-          <w:sz w:val="24"/>
-          <w:szCs w:val="24"/>
-          <w:lang w:eastAsia="pt-BR"/>
-        </w:rPr>
-        <w:t>RA:N</w:t>
-      </w:r>
-      <w:proofErr w:type="gramEnd"/>
-      <w:r>
-        <w:rPr>
-          <w:rFonts w:ascii="Times New Roman" w:eastAsia="Times New Roman" w:hAnsi="Times New Roman" w:cs="Times New Roman"/>
-          <w:b/>
-          <w:bCs/>
-          <w:sz w:val="24"/>
-          <w:szCs w:val="24"/>
-          <w:lang w:eastAsia="pt-BR"/>
-        </w:rPr>
-        <w:t>5812E4</w:t>
-      </w:r>
-    </w:p>
-    <w:p>
-      <w:pPr>
-        <w:rPr>
-          <w:rFonts w:ascii="Times New Roman" w:eastAsia="Times New Roman" w:hAnsi="Times New Roman" w:cs="Times New Roman"/>
-          <w:sz w:val="24"/>
-          <w:szCs w:val="24"/>
-          <w:lang w:eastAsia="pt-BR"/>
-        </w:rPr>
-      </w:pPr>
     </w:p>
     <w:p>
       <w:pPr>
@@ -1195,11 +859,9 @@
       <w:r>
         <w:t xml:space="preserve">No início é possível notar que </w:t>
       </w:r>
-      <w:proofErr w:type="gramStart"/>
-      <w:r>
-        <w:t>muitas pessoas não tem</w:t>
-      </w:r>
-      <w:proofErr w:type="gramEnd"/>
+      <w:r>
+        <w:t>muitas pessoas não têm</w:t>
+      </w:r>
       <w:r>
         <w:t xml:space="preserve"> conhecimento do que é</w:t>
       </w:r>
@@ -2082,6 +1744,11 @@
         <w:spacing w:before="75" w:line="360" w:lineRule="auto"/>
         <w:ind w:left="222" w:right="556"/>
         <w:jc w:val="both"/>
+        <w:sectPr>
+          <w:pgSz w:w="11910" w:h="16840"/>
+          <w:pgMar w:top="1320" w:right="1140" w:bottom="960" w:left="1480" w:header="0" w:footer="779" w:gutter="0"/>
+          <w:cols w:space="720"/>
+        </w:sectPr>
       </w:pPr>
       <w:r>
         <w:lastRenderedPageBreak/>
@@ -2509,6 +2176,927 @@
       </w:r>
       <w:r>
         <w:t>nossos serviços.</w:t>
+      </w:r>
+    </w:p>
+    <w:p>
+      <w:pPr>
+        <w:spacing w:line="362" w:lineRule="auto"/>
+        <w:rPr>
+          <w:lang w:val="pt-BR"/>
+        </w:rPr>
+        <w:sectPr>
+          <w:pgSz w:w="11910" w:h="16840"/>
+          <w:pgMar w:top="1320" w:right="1140" w:bottom="960" w:left="1480" w:header="0" w:footer="779" w:gutter="0"/>
+          <w:cols w:space="720"/>
+        </w:sectPr>
+      </w:pPr>
+    </w:p>
+    <w:p>
+      <w:pPr>
+        <w:pStyle w:val="Ttulo1"/>
+      </w:pPr>
+      <w:r>
+        <w:lastRenderedPageBreak/>
+        <w:t>Objetivo</w:t>
+      </w:r>
+      <w:r>
+        <w:rPr>
+          <w:spacing w:val="-4"/>
+        </w:rPr>
+        <w:t xml:space="preserve"> </w:t>
+      </w:r>
+      <w:r>
+        <w:t>do</w:t>
+      </w:r>
+      <w:r>
+        <w:rPr>
+          <w:spacing w:val="-4"/>
+        </w:rPr>
+        <w:t xml:space="preserve"> </w:t>
+      </w:r>
+      <w:r>
+        <w:t>trabalho</w:t>
+      </w:r>
+    </w:p>
+    <w:p>
+      <w:pPr>
+        <w:pStyle w:val="Corpodetexto"/>
+        <w:rPr>
+          <w:rFonts w:ascii="Arial"/>
+          <w:b/>
+          <w:sz w:val="30"/>
+        </w:rPr>
+      </w:pPr>
+    </w:p>
+    <w:p>
+      <w:pPr>
+        <w:pStyle w:val="Corpodetexto"/>
+        <w:rPr>
+          <w:rFonts w:ascii="Arial"/>
+          <w:b/>
+          <w:sz w:val="30"/>
+        </w:rPr>
+      </w:pPr>
+    </w:p>
+    <w:p>
+      <w:pPr>
+        <w:pStyle w:val="Corpodetexto"/>
+        <w:rPr>
+          <w:rFonts w:ascii="Arial"/>
+          <w:b/>
+          <w:sz w:val="30"/>
+        </w:rPr>
+      </w:pPr>
+    </w:p>
+    <w:p>
+      <w:pPr>
+        <w:pStyle w:val="Corpodetexto"/>
+        <w:spacing w:before="253" w:line="360" w:lineRule="auto"/>
+        <w:ind w:left="222" w:right="559"/>
+        <w:jc w:val="both"/>
+      </w:pPr>
+      <w:r>
+        <w:t>O</w:t>
+      </w:r>
+      <w:r>
+        <w:rPr>
+          <w:spacing w:val="1"/>
+        </w:rPr>
+        <w:t xml:space="preserve"> </w:t>
+      </w:r>
+      <w:r>
+        <w:t>trabalho</w:t>
+      </w:r>
+      <w:r>
+        <w:rPr>
+          <w:spacing w:val="1"/>
+        </w:rPr>
+        <w:t xml:space="preserve"> </w:t>
+      </w:r>
+      <w:r>
+        <w:t>tem</w:t>
+      </w:r>
+      <w:r>
+        <w:rPr>
+          <w:spacing w:val="1"/>
+        </w:rPr>
+        <w:t xml:space="preserve"> </w:t>
+      </w:r>
+      <w:r>
+        <w:t>como</w:t>
+      </w:r>
+      <w:r>
+        <w:rPr>
+          <w:spacing w:val="1"/>
+        </w:rPr>
+        <w:t xml:space="preserve"> </w:t>
+      </w:r>
+      <w:r>
+        <w:t>principal</w:t>
+      </w:r>
+      <w:r>
+        <w:rPr>
+          <w:spacing w:val="1"/>
+        </w:rPr>
+        <w:t xml:space="preserve"> </w:t>
+      </w:r>
+      <w:r>
+        <w:t>objetivo</w:t>
+      </w:r>
+      <w:r>
+        <w:rPr>
+          <w:spacing w:val="1"/>
+        </w:rPr>
+        <w:t xml:space="preserve"> </w:t>
+      </w:r>
+      <w:r>
+        <w:t>trazer</w:t>
+      </w:r>
+      <w:r>
+        <w:rPr>
+          <w:spacing w:val="1"/>
+        </w:rPr>
+        <w:t xml:space="preserve"> </w:t>
+      </w:r>
+      <w:r>
+        <w:t>para</w:t>
+      </w:r>
+      <w:r>
+        <w:rPr>
+          <w:spacing w:val="1"/>
+        </w:rPr>
+        <w:t xml:space="preserve"> </w:t>
+      </w:r>
+      <w:r>
+        <w:t>os</w:t>
+      </w:r>
+      <w:r>
+        <w:rPr>
+          <w:spacing w:val="1"/>
+        </w:rPr>
+        <w:t xml:space="preserve"> </w:t>
+      </w:r>
+      <w:r>
+        <w:t>usuários</w:t>
+      </w:r>
+      <w:r>
+        <w:rPr>
+          <w:spacing w:val="1"/>
+        </w:rPr>
+        <w:t xml:space="preserve"> </w:t>
+      </w:r>
+      <w:r>
+        <w:t>uma</w:t>
+      </w:r>
+      <w:r>
+        <w:rPr>
+          <w:spacing w:val="1"/>
+        </w:rPr>
+        <w:t xml:space="preserve"> </w:t>
+      </w:r>
+      <w:r>
+        <w:t>nova</w:t>
+      </w:r>
+      <w:r>
+        <w:rPr>
+          <w:spacing w:val="-64"/>
+        </w:rPr>
+        <w:t xml:space="preserve"> </w:t>
+      </w:r>
+      <w:r>
+        <w:t>experiência com o aplicativo, na qual em forma de aprendizado ele possa</w:t>
+      </w:r>
+      <w:r>
+        <w:rPr>
+          <w:spacing w:val="1"/>
+        </w:rPr>
+        <w:t xml:space="preserve"> </w:t>
+      </w:r>
+      <w:r>
+        <w:t>realizar todo o passo a passo</w:t>
+      </w:r>
+      <w:r>
+        <w:rPr>
+          <w:spacing w:val="1"/>
+        </w:rPr>
+        <w:t xml:space="preserve"> </w:t>
+      </w:r>
+      <w:r>
+        <w:t>e conseguir ter um jardim da forma desejada,</w:t>
+      </w:r>
+      <w:r>
+        <w:rPr>
+          <w:spacing w:val="1"/>
+        </w:rPr>
+        <w:t xml:space="preserve"> </w:t>
+      </w:r>
+      <w:r>
+        <w:t>portanto</w:t>
+      </w:r>
+      <w:r>
+        <w:rPr>
+          <w:spacing w:val="39"/>
+        </w:rPr>
+        <w:t xml:space="preserve"> </w:t>
+      </w:r>
+      <w:r>
+        <w:t>é</w:t>
+      </w:r>
+      <w:r>
+        <w:rPr>
+          <w:spacing w:val="41"/>
+        </w:rPr>
+        <w:t xml:space="preserve"> </w:t>
+      </w:r>
+      <w:r>
+        <w:t>desejado</w:t>
+      </w:r>
+      <w:r>
+        <w:rPr>
+          <w:spacing w:val="40"/>
+        </w:rPr>
+        <w:t xml:space="preserve"> </w:t>
+      </w:r>
+      <w:r>
+        <w:t>mostrar</w:t>
+      </w:r>
+      <w:r>
+        <w:rPr>
+          <w:spacing w:val="37"/>
+        </w:rPr>
+        <w:t xml:space="preserve"> </w:t>
+      </w:r>
+      <w:r>
+        <w:t>essa</w:t>
+      </w:r>
+      <w:r>
+        <w:rPr>
+          <w:spacing w:val="40"/>
+        </w:rPr>
+        <w:t xml:space="preserve"> </w:t>
+      </w:r>
+      <w:r>
+        <w:t>nova</w:t>
+      </w:r>
+      <w:r>
+        <w:rPr>
+          <w:spacing w:val="41"/>
+        </w:rPr>
+        <w:t xml:space="preserve"> </w:t>
+      </w:r>
+      <w:r>
+        <w:t>perspectiva</w:t>
+      </w:r>
+      <w:r>
+        <w:rPr>
+          <w:spacing w:val="42"/>
+        </w:rPr>
+        <w:t xml:space="preserve"> </w:t>
+      </w:r>
+      <w:r>
+        <w:t>para</w:t>
+      </w:r>
+      <w:r>
+        <w:rPr>
+          <w:spacing w:val="38"/>
+        </w:rPr>
+        <w:t xml:space="preserve"> </w:t>
+      </w:r>
+      <w:r>
+        <w:t>o</w:t>
+      </w:r>
+      <w:r>
+        <w:rPr>
+          <w:spacing w:val="42"/>
+        </w:rPr>
+        <w:t xml:space="preserve"> </w:t>
+      </w:r>
+      <w:r>
+        <w:t>nosso</w:t>
+      </w:r>
+      <w:r>
+        <w:rPr>
+          <w:spacing w:val="41"/>
+        </w:rPr>
+        <w:t xml:space="preserve"> </w:t>
+      </w:r>
+      <w:r>
+        <w:t>usuário,</w:t>
+      </w:r>
+      <w:r>
+        <w:rPr>
+          <w:spacing w:val="39"/>
+        </w:rPr>
+        <w:t xml:space="preserve"> </w:t>
+      </w:r>
+      <w:r>
+        <w:t>é</w:t>
+      </w:r>
+      <w:r>
+        <w:rPr>
+          <w:spacing w:val="-65"/>
+        </w:rPr>
+        <w:t xml:space="preserve"> </w:t>
+      </w:r>
+      <w:r>
+        <w:t>algo diferenciado e inovador, então fica mais difícil para que seja reconhecido,</w:t>
+      </w:r>
+      <w:r>
+        <w:rPr>
+          <w:spacing w:val="1"/>
+        </w:rPr>
+        <w:t xml:space="preserve"> </w:t>
+      </w:r>
+      <w:r>
+        <w:t>por isso contamos com a iniciativa dos mesmos para que façam o marketing,</w:t>
+      </w:r>
+      <w:r>
+        <w:rPr>
+          <w:spacing w:val="1"/>
+        </w:rPr>
+        <w:t xml:space="preserve"> </w:t>
+      </w:r>
+      <w:r>
+        <w:t>mostrando</w:t>
+      </w:r>
+      <w:r>
+        <w:rPr>
+          <w:spacing w:val="26"/>
+        </w:rPr>
+        <w:t xml:space="preserve"> </w:t>
+      </w:r>
+      <w:r>
+        <w:t>para</w:t>
+      </w:r>
+      <w:r>
+        <w:rPr>
+          <w:spacing w:val="27"/>
+        </w:rPr>
+        <w:t xml:space="preserve"> </w:t>
+      </w:r>
+      <w:r>
+        <w:t>amigos</w:t>
+      </w:r>
+      <w:r>
+        <w:rPr>
+          <w:spacing w:val="26"/>
+        </w:rPr>
+        <w:t xml:space="preserve"> </w:t>
+      </w:r>
+      <w:r>
+        <w:t>e</w:t>
+      </w:r>
+      <w:r>
+        <w:rPr>
+          <w:spacing w:val="25"/>
+        </w:rPr>
+        <w:t xml:space="preserve"> </w:t>
+      </w:r>
+      <w:r>
+        <w:t>conhecidos,</w:t>
+      </w:r>
+      <w:r>
+        <w:rPr>
+          <w:spacing w:val="25"/>
+        </w:rPr>
+        <w:t xml:space="preserve"> </w:t>
+      </w:r>
+      <w:r>
+        <w:t>para</w:t>
+      </w:r>
+      <w:r>
+        <w:rPr>
+          <w:spacing w:val="24"/>
+        </w:rPr>
+        <w:t xml:space="preserve"> </w:t>
+      </w:r>
+      <w:r>
+        <w:t>que</w:t>
+      </w:r>
+      <w:r>
+        <w:rPr>
+          <w:spacing w:val="26"/>
+        </w:rPr>
+        <w:t xml:space="preserve"> </w:t>
+      </w:r>
+      <w:r>
+        <w:t>todos</w:t>
+      </w:r>
+      <w:r>
+        <w:rPr>
+          <w:spacing w:val="24"/>
+        </w:rPr>
+        <w:t xml:space="preserve"> </w:t>
+      </w:r>
+      <w:r>
+        <w:t>saibam</w:t>
+      </w:r>
+      <w:r>
+        <w:rPr>
+          <w:spacing w:val="26"/>
+        </w:rPr>
+        <w:t xml:space="preserve"> </w:t>
+      </w:r>
+      <w:r>
+        <w:t>que</w:t>
+      </w:r>
+      <w:r>
+        <w:rPr>
+          <w:spacing w:val="26"/>
+        </w:rPr>
+        <w:t xml:space="preserve"> </w:t>
+      </w:r>
+      <w:r>
+        <w:t>é</w:t>
+      </w:r>
+      <w:r>
+        <w:rPr>
+          <w:spacing w:val="25"/>
+        </w:rPr>
+        <w:t xml:space="preserve"> </w:t>
+      </w:r>
+      <w:r>
+        <w:t>possível</w:t>
+      </w:r>
+      <w:r>
+        <w:rPr>
+          <w:spacing w:val="-64"/>
+        </w:rPr>
+        <w:t xml:space="preserve"> </w:t>
+      </w:r>
+      <w:r>
+        <w:t>ter um jardim organizado, limpo e bem tratado com muito menos tempo e com</w:t>
+      </w:r>
+      <w:r>
+        <w:rPr>
+          <w:spacing w:val="1"/>
+        </w:rPr>
+        <w:t xml:space="preserve"> </w:t>
+      </w:r>
+      <w:r>
+        <w:t>grande</w:t>
+      </w:r>
+      <w:r>
+        <w:rPr>
+          <w:spacing w:val="-3"/>
+        </w:rPr>
+        <w:t xml:space="preserve"> </w:t>
+      </w:r>
+      <w:r>
+        <w:t>facilidade.</w:t>
+      </w:r>
+    </w:p>
+    <w:p>
+      <w:pPr>
+        <w:pStyle w:val="Corpodetexto"/>
+        <w:spacing w:before="8"/>
+        <w:rPr>
+          <w:sz w:val="27"/>
+        </w:rPr>
+      </w:pPr>
+    </w:p>
+    <w:p>
+      <w:pPr>
+        <w:pStyle w:val="Corpodetexto"/>
+        <w:spacing w:line="360" w:lineRule="auto"/>
+        <w:ind w:left="222" w:right="557"/>
+        <w:jc w:val="both"/>
+      </w:pPr>
+      <w:r>
+        <w:t>E normal que quando se tem o interesse de ter um jardim, acaba tendo um</w:t>
+      </w:r>
+      <w:r>
+        <w:rPr>
+          <w:spacing w:val="1"/>
+        </w:rPr>
+        <w:t xml:space="preserve"> </w:t>
+      </w:r>
+      <w:r>
+        <w:t>desinteresse por ter um processo gigantesco para iniciá-lo, pois tem que ter</w:t>
+      </w:r>
+      <w:r>
+        <w:rPr>
+          <w:spacing w:val="1"/>
+        </w:rPr>
+        <w:t xml:space="preserve"> </w:t>
+      </w:r>
+      <w:r>
+        <w:t>tempo para comprar todos os acessórios que são necessários, e também as</w:t>
+      </w:r>
+      <w:r>
+        <w:rPr>
+          <w:spacing w:val="1"/>
+        </w:rPr>
+        <w:t xml:space="preserve"> </w:t>
+      </w:r>
+      <w:r>
+        <w:t xml:space="preserve">outras coisas para </w:t>
+      </w:r>
+      <w:r>
+        <w:t>o manter</w:t>
+      </w:r>
+      <w:r>
+        <w:t>, então quando se pensa em toda essa burocracia</w:t>
+      </w:r>
+      <w:r>
+        <w:rPr>
+          <w:spacing w:val="1"/>
+        </w:rPr>
+        <w:t xml:space="preserve"> </w:t>
+      </w:r>
+      <w:r>
+        <w:t>acabam desistindo de fazer e preferem deixar como está, pois é considerado</w:t>
+      </w:r>
+      <w:r>
+        <w:rPr>
+          <w:spacing w:val="1"/>
+        </w:rPr>
+        <w:t xml:space="preserve"> </w:t>
+      </w:r>
+      <w:r>
+        <w:t>uma</w:t>
+      </w:r>
+      <w:r>
+        <w:rPr>
+          <w:spacing w:val="-3"/>
+        </w:rPr>
+        <w:t xml:space="preserve"> </w:t>
+      </w:r>
+      <w:r>
+        <w:t>perda de tempo</w:t>
+      </w:r>
+    </w:p>
+    <w:p>
+      <w:pPr>
+        <w:pStyle w:val="Corpodetexto"/>
+        <w:spacing w:before="9"/>
+        <w:rPr>
+          <w:sz w:val="27"/>
+        </w:rPr>
+      </w:pPr>
+    </w:p>
+    <w:p>
+      <w:pPr>
+        <w:pStyle w:val="Corpodetexto"/>
+        <w:spacing w:before="1" w:line="360" w:lineRule="auto"/>
+        <w:ind w:left="222" w:right="557"/>
+        <w:jc w:val="both"/>
+      </w:pPr>
+      <w:r>
+        <w:t>Por isso esse aplicativo é importante, ele vai facilitar a vida do usuário para que</w:t>
+      </w:r>
+      <w:r>
+        <w:rPr>
+          <w:spacing w:val="-64"/>
+        </w:rPr>
+        <w:t xml:space="preserve"> </w:t>
+      </w:r>
+      <w:r>
+        <w:t>ele se incentive a criar o seu jardim e tenha todo o processo na palma da sua</w:t>
+      </w:r>
+      <w:r>
+        <w:rPr>
+          <w:spacing w:val="1"/>
+        </w:rPr>
+        <w:t xml:space="preserve"> </w:t>
+      </w:r>
+      <w:r>
+        <w:t>mão, com informações acrescentadas, dicas de como mantê-los e localidade</w:t>
+      </w:r>
+      <w:r>
+        <w:rPr>
+          <w:spacing w:val="1"/>
+        </w:rPr>
+        <w:t xml:space="preserve"> </w:t>
+      </w:r>
+      <w:r>
+        <w:t>necessária,</w:t>
+      </w:r>
+      <w:r>
+        <w:rPr>
+          <w:spacing w:val="1"/>
+        </w:rPr>
+        <w:t xml:space="preserve"> </w:t>
+      </w:r>
+      <w:r>
+        <w:t>para</w:t>
+      </w:r>
+      <w:r>
+        <w:rPr>
+          <w:spacing w:val="1"/>
+        </w:rPr>
+        <w:t xml:space="preserve"> </w:t>
+      </w:r>
+      <w:r>
+        <w:t>que</w:t>
+      </w:r>
+      <w:r>
+        <w:rPr>
+          <w:spacing w:val="1"/>
+        </w:rPr>
+        <w:t xml:space="preserve"> </w:t>
+      </w:r>
+      <w:r>
+        <w:t>não</w:t>
+      </w:r>
+      <w:r>
+        <w:rPr>
+          <w:spacing w:val="1"/>
+        </w:rPr>
+        <w:t xml:space="preserve"> </w:t>
+      </w:r>
+      <w:r>
+        <w:t>haja</w:t>
+      </w:r>
+      <w:r>
+        <w:rPr>
+          <w:spacing w:val="1"/>
+        </w:rPr>
+        <w:t xml:space="preserve"> </w:t>
+      </w:r>
+      <w:r>
+        <w:t>problemas</w:t>
+      </w:r>
+      <w:r>
+        <w:rPr>
+          <w:spacing w:val="1"/>
+        </w:rPr>
+        <w:t xml:space="preserve"> </w:t>
+      </w:r>
+      <w:r>
+        <w:t>futuros,</w:t>
+      </w:r>
+      <w:r>
+        <w:rPr>
+          <w:spacing w:val="1"/>
+        </w:rPr>
+        <w:t xml:space="preserve"> </w:t>
+      </w:r>
+      <w:r>
+        <w:t>exemplos</w:t>
+      </w:r>
+      <w:r>
+        <w:rPr>
+          <w:spacing w:val="1"/>
+        </w:rPr>
+        <w:t xml:space="preserve"> </w:t>
+      </w:r>
+      <w:r>
+        <w:t>de</w:t>
+      </w:r>
+      <w:r>
+        <w:rPr>
+          <w:spacing w:val="1"/>
+        </w:rPr>
+        <w:t xml:space="preserve"> </w:t>
+      </w:r>
+      <w:r>
+        <w:t>jardins</w:t>
+      </w:r>
+      <w:r>
+        <w:rPr>
+          <w:spacing w:val="1"/>
+        </w:rPr>
+        <w:t xml:space="preserve"> </w:t>
+      </w:r>
+      <w:r>
+        <w:t>e</w:t>
+      </w:r>
+      <w:r>
+        <w:rPr>
+          <w:spacing w:val="1"/>
+        </w:rPr>
+        <w:t xml:space="preserve"> </w:t>
+      </w:r>
+      <w:r>
+        <w:t>pessoas que ajudaram para um mundo mais limpo, com um foco para um meio</w:t>
+      </w:r>
+      <w:r>
+        <w:rPr>
+          <w:spacing w:val="1"/>
+        </w:rPr>
+        <w:t xml:space="preserve"> </w:t>
+      </w:r>
+      <w:r>
+        <w:t>ambiente</w:t>
+      </w:r>
+      <w:r>
+        <w:rPr>
+          <w:spacing w:val="-1"/>
+        </w:rPr>
+        <w:t xml:space="preserve"> </w:t>
+      </w:r>
+      <w:r>
+        <w:t>preservado</w:t>
+      </w:r>
+      <w:r>
+        <w:rPr>
+          <w:spacing w:val="-1"/>
+        </w:rPr>
+        <w:t xml:space="preserve"> </w:t>
+      </w:r>
+      <w:r>
+        <w:t>e</w:t>
+      </w:r>
+      <w:r>
+        <w:rPr>
+          <w:spacing w:val="-1"/>
+        </w:rPr>
+        <w:t xml:space="preserve"> </w:t>
+      </w:r>
+      <w:r>
+        <w:t>um</w:t>
+      </w:r>
+      <w:r>
+        <w:rPr>
+          <w:spacing w:val="-2"/>
+        </w:rPr>
+        <w:t xml:space="preserve"> </w:t>
+      </w:r>
+      <w:r>
+        <w:t>espaço</w:t>
+      </w:r>
+      <w:r>
+        <w:rPr>
+          <w:spacing w:val="-2"/>
+        </w:rPr>
+        <w:t xml:space="preserve"> </w:t>
+      </w:r>
+      <w:r>
+        <w:t>bem utilizado e</w:t>
+      </w:r>
+      <w:r>
+        <w:rPr>
+          <w:spacing w:val="-2"/>
+        </w:rPr>
+        <w:t xml:space="preserve"> </w:t>
+      </w:r>
+      <w:r>
+        <w:t>administrado.</w:t>
+      </w:r>
+    </w:p>
+    <w:p>
+      <w:pPr>
+        <w:pStyle w:val="Corpodetexto"/>
+        <w:spacing w:before="11"/>
+        <w:rPr>
+          <w:sz w:val="27"/>
+        </w:rPr>
+      </w:pPr>
+    </w:p>
+    <w:p>
+      <w:pPr>
+        <w:pStyle w:val="Corpodetexto"/>
+        <w:spacing w:line="360" w:lineRule="auto"/>
+        <w:ind w:left="222" w:right="557"/>
+        <w:jc w:val="both"/>
+      </w:pPr>
+      <w:r>
+        <w:t>O mais importante e trazer a atenção ao meio ambiente para que todos notem</w:t>
+      </w:r>
+      <w:r>
+        <w:rPr>
+          <w:spacing w:val="1"/>
+        </w:rPr>
+        <w:t xml:space="preserve"> </w:t>
+      </w:r>
+      <w:r>
+        <w:t>que essa parte do nosso planeta tem que ser cuidada e bem utilizada, dividindo</w:t>
+      </w:r>
+      <w:r>
+        <w:rPr>
+          <w:spacing w:val="-64"/>
+        </w:rPr>
+        <w:t xml:space="preserve"> </w:t>
+      </w:r>
+      <w:r>
+        <w:t>interesse entre ambos,</w:t>
+      </w:r>
+      <w:r>
+        <w:rPr>
+          <w:spacing w:val="1"/>
+        </w:rPr>
+        <w:t xml:space="preserve"> </w:t>
+      </w:r>
+      <w:r>
+        <w:t>as pessoas e ao meio ambiente.</w:t>
+      </w:r>
+      <w:r>
+        <w:rPr>
+          <w:spacing w:val="66"/>
+        </w:rPr>
+        <w:t xml:space="preserve"> </w:t>
+      </w:r>
+      <w:r>
+        <w:t>E um assunto que</w:t>
+      </w:r>
+      <w:r>
+        <w:rPr>
+          <w:spacing w:val="1"/>
+        </w:rPr>
+        <w:t xml:space="preserve"> </w:t>
+      </w:r>
+      <w:r>
+        <w:t>deve ser lembrado e discutido, e que todas as pessoas tenham informações</w:t>
+      </w:r>
+      <w:r>
+        <w:rPr>
+          <w:spacing w:val="1"/>
+        </w:rPr>
+        <w:t xml:space="preserve"> </w:t>
+      </w:r>
+      <w:r>
+        <w:t>sobre</w:t>
+      </w:r>
+      <w:r>
+        <w:rPr>
+          <w:spacing w:val="3"/>
+        </w:rPr>
+        <w:t xml:space="preserve"> </w:t>
+      </w:r>
+      <w:r>
+        <w:t>está</w:t>
+      </w:r>
+      <w:r>
+        <w:rPr>
+          <w:spacing w:val="5"/>
+        </w:rPr>
+        <w:t xml:space="preserve"> </w:t>
+      </w:r>
+      <w:r>
+        <w:t>área,</w:t>
+      </w:r>
+      <w:r>
+        <w:rPr>
+          <w:spacing w:val="4"/>
+        </w:rPr>
+        <w:t xml:space="preserve"> </w:t>
+      </w:r>
+      <w:r>
+        <w:t>abrangendo</w:t>
+      </w:r>
+      <w:r>
+        <w:rPr>
+          <w:spacing w:val="6"/>
+        </w:rPr>
+        <w:t xml:space="preserve"> </w:t>
+      </w:r>
+      <w:r>
+        <w:t>o</w:t>
+      </w:r>
+      <w:r>
+        <w:rPr>
+          <w:spacing w:val="4"/>
+        </w:rPr>
+        <w:t xml:space="preserve"> </w:t>
+      </w:r>
+      <w:r>
+        <w:t>conhecimento</w:t>
+      </w:r>
+      <w:r>
+        <w:rPr>
+          <w:spacing w:val="5"/>
+        </w:rPr>
+        <w:t xml:space="preserve"> </w:t>
+      </w:r>
+      <w:r>
+        <w:t>de</w:t>
+      </w:r>
+      <w:r>
+        <w:rPr>
+          <w:spacing w:val="6"/>
+        </w:rPr>
+        <w:t xml:space="preserve"> </w:t>
+      </w:r>
+      <w:r>
+        <w:t>todos</w:t>
+      </w:r>
+      <w:r>
+        <w:rPr>
+          <w:spacing w:val="3"/>
+        </w:rPr>
+        <w:t xml:space="preserve"> </w:t>
+      </w:r>
+      <w:r>
+        <w:t>e</w:t>
+      </w:r>
+      <w:r>
+        <w:rPr>
+          <w:spacing w:val="4"/>
+        </w:rPr>
+        <w:t xml:space="preserve"> </w:t>
+      </w:r>
+      <w:r>
+        <w:t>sendo</w:t>
+      </w:r>
+      <w:r>
+        <w:rPr>
+          <w:spacing w:val="4"/>
+        </w:rPr>
+        <w:t xml:space="preserve"> </w:t>
+      </w:r>
+      <w:r>
+        <w:t>avisadas</w:t>
       </w:r>
     </w:p>
     <w:p>
@@ -2524,182 +3112,14 @@
     </w:p>
     <w:p>
       <w:pPr>
-        <w:spacing w:line="362" w:lineRule="auto"/>
-        <w:rPr>
-          <w:lang w:val="pt-BR"/>
-        </w:rPr>
-        <w:sectPr>
-          <w:pgSz w:w="11910" w:h="16840"/>
-          <w:pgMar w:top="1320" w:right="1140" w:bottom="960" w:left="1480" w:header="0" w:footer="779" w:gutter="0"/>
-          <w:cols w:space="720"/>
-        </w:sectPr>
-      </w:pPr>
-    </w:p>
-    <w:p>
-      <w:pPr>
-        <w:pStyle w:val="Ttulo1"/>
+        <w:pStyle w:val="Corpodetexto"/>
+        <w:spacing w:before="75" w:line="362" w:lineRule="auto"/>
+        <w:ind w:left="222" w:right="564"/>
+        <w:jc w:val="both"/>
       </w:pPr>
       <w:r>
         <w:lastRenderedPageBreak/>
-        <w:t>Objetivo</w:t>
-      </w:r>
-      <w:r>
-        <w:rPr>
-          <w:spacing w:val="-4"/>
-        </w:rPr>
-        <w:t xml:space="preserve"> </w:t>
-      </w:r>
-      <w:r>
-        <w:t>do</w:t>
-      </w:r>
-      <w:r>
-        <w:rPr>
-          <w:spacing w:val="-4"/>
-        </w:rPr>
-        <w:t xml:space="preserve"> </w:t>
-      </w:r>
-      <w:r>
-        <w:t>trabalho</w:t>
-      </w:r>
-    </w:p>
-    <w:p>
-      <w:pPr>
-        <w:pStyle w:val="Corpodetexto"/>
-        <w:rPr>
-          <w:rFonts w:ascii="Arial"/>
-          <w:b/>
-          <w:sz w:val="30"/>
-        </w:rPr>
-      </w:pPr>
-    </w:p>
-    <w:p>
-      <w:pPr>
-        <w:pStyle w:val="Corpodetexto"/>
-        <w:rPr>
-          <w:rFonts w:ascii="Arial"/>
-          <w:b/>
-          <w:sz w:val="30"/>
-        </w:rPr>
-      </w:pPr>
-    </w:p>
-    <w:p>
-      <w:pPr>
-        <w:pStyle w:val="Corpodetexto"/>
-        <w:rPr>
-          <w:rFonts w:ascii="Arial"/>
-          <w:b/>
-          <w:sz w:val="30"/>
-        </w:rPr>
-      </w:pPr>
-    </w:p>
-    <w:p>
-      <w:pPr>
-        <w:pStyle w:val="Corpodetexto"/>
-        <w:spacing w:before="253" w:line="360" w:lineRule="auto"/>
-        <w:ind w:left="222" w:right="559"/>
-        <w:jc w:val="both"/>
-      </w:pPr>
-      <w:r>
-        <w:t>O</w:t>
-      </w:r>
-      <w:r>
-        <w:rPr>
-          <w:spacing w:val="1"/>
-        </w:rPr>
-        <w:t xml:space="preserve"> </w:t>
-      </w:r>
-      <w:r>
-        <w:t>trabalho</w:t>
-      </w:r>
-      <w:r>
-        <w:rPr>
-          <w:spacing w:val="1"/>
-        </w:rPr>
-        <w:t xml:space="preserve"> </w:t>
-      </w:r>
-      <w:r>
-        <w:t>tem</w:t>
-      </w:r>
-      <w:r>
-        <w:rPr>
-          <w:spacing w:val="1"/>
-        </w:rPr>
-        <w:t xml:space="preserve"> </w:t>
-      </w:r>
-      <w:r>
-        <w:t>como</w:t>
-      </w:r>
-      <w:r>
-        <w:rPr>
-          <w:spacing w:val="1"/>
-        </w:rPr>
-        <w:t xml:space="preserve"> </w:t>
-      </w:r>
-      <w:r>
-        <w:t>principal</w:t>
-      </w:r>
-      <w:r>
-        <w:rPr>
-          <w:spacing w:val="1"/>
-        </w:rPr>
-        <w:t xml:space="preserve"> </w:t>
-      </w:r>
-      <w:r>
-        <w:t>objetivo</w:t>
-      </w:r>
-      <w:r>
-        <w:rPr>
-          <w:spacing w:val="1"/>
-        </w:rPr>
-        <w:t xml:space="preserve"> </w:t>
-      </w:r>
-      <w:r>
-        <w:t>trazer</w:t>
-      </w:r>
-      <w:r>
-        <w:rPr>
-          <w:spacing w:val="1"/>
-        </w:rPr>
-        <w:t xml:space="preserve"> </w:t>
-      </w:r>
-      <w:r>
-        <w:t>para</w:t>
-      </w:r>
-      <w:r>
-        <w:rPr>
-          <w:spacing w:val="1"/>
-        </w:rPr>
-        <w:t xml:space="preserve"> </w:t>
-      </w:r>
-      <w:r>
-        <w:t>os</w:t>
-      </w:r>
-      <w:r>
-        <w:rPr>
-          <w:spacing w:val="1"/>
-        </w:rPr>
-        <w:t xml:space="preserve"> </w:t>
-      </w:r>
-      <w:r>
-        <w:t>usuários</w:t>
-      </w:r>
-      <w:r>
-        <w:rPr>
-          <w:spacing w:val="1"/>
-        </w:rPr>
-        <w:t xml:space="preserve"> </w:t>
-      </w:r>
-      <w:r>
-        <w:t>uma</w:t>
-      </w:r>
-      <w:r>
-        <w:rPr>
-          <w:spacing w:val="1"/>
-        </w:rPr>
-        <w:t xml:space="preserve"> </w:t>
-      </w:r>
-      <w:r>
-        <w:t>nova</w:t>
+        <w:t>diariamente sobre o que é alterado e o que deve ser feito em todas as ocasiões</w:t>
       </w:r>
       <w:r>
         <w:rPr>
@@ -2708,294 +3128,13 @@
         <w:t xml:space="preserve"> </w:t>
       </w:r>
       <w:r>
-        <w:t>experiência com o aplicativo, na qual em forma de aprendizado ele possa</w:t>
-      </w:r>
-      <w:r>
-        <w:rPr>
-          <w:spacing w:val="1"/>
-        </w:rPr>
-        <w:t xml:space="preserve"> </w:t>
-      </w:r>
-      <w:r>
-        <w:t>realizar todo o passo a passo</w:t>
-      </w:r>
-      <w:r>
-        <w:rPr>
-          <w:spacing w:val="1"/>
-        </w:rPr>
-        <w:t xml:space="preserve"> </w:t>
-      </w:r>
-      <w:r>
-        <w:t>e conseguir ter um jardim da forma desejada,</w:t>
-      </w:r>
-      <w:r>
-        <w:rPr>
-          <w:spacing w:val="1"/>
-        </w:rPr>
-        <w:t xml:space="preserve"> </w:t>
-      </w:r>
-      <w:r>
-        <w:t>portanto</w:t>
-      </w:r>
-      <w:r>
-        <w:rPr>
-          <w:spacing w:val="39"/>
-        </w:rPr>
-        <w:t xml:space="preserve"> </w:t>
-      </w:r>
-      <w:r>
-        <w:t>é</w:t>
-      </w:r>
-      <w:r>
-        <w:rPr>
-          <w:spacing w:val="41"/>
-        </w:rPr>
-        <w:t xml:space="preserve"> </w:t>
-      </w:r>
-      <w:r>
-        <w:t>desejado</w:t>
-      </w:r>
-      <w:r>
-        <w:rPr>
-          <w:spacing w:val="40"/>
-        </w:rPr>
-        <w:t xml:space="preserve"> </w:t>
-      </w:r>
-      <w:r>
-        <w:t>mostrar</w:t>
-      </w:r>
-      <w:r>
-        <w:rPr>
-          <w:spacing w:val="37"/>
-        </w:rPr>
-        <w:t xml:space="preserve"> </w:t>
-      </w:r>
-      <w:r>
-        <w:t>essa</w:t>
-      </w:r>
-      <w:r>
-        <w:rPr>
-          <w:spacing w:val="40"/>
-        </w:rPr>
-        <w:t xml:space="preserve"> </w:t>
-      </w:r>
-      <w:r>
-        <w:t>nova</w:t>
-      </w:r>
-      <w:r>
-        <w:rPr>
-          <w:spacing w:val="41"/>
-        </w:rPr>
-        <w:t xml:space="preserve"> </w:t>
-      </w:r>
-      <w:proofErr w:type="spellStart"/>
-      <w:r>
-        <w:t>perspectiva</w:t>
-      </w:r>
-      <w:proofErr w:type="spellEnd"/>
-      <w:r>
-        <w:rPr>
-          <w:spacing w:val="42"/>
-        </w:rPr>
-        <w:t xml:space="preserve"> </w:t>
-      </w:r>
-      <w:r>
-        <w:t>para</w:t>
-      </w:r>
-      <w:r>
-        <w:rPr>
-          <w:spacing w:val="38"/>
-        </w:rPr>
-        <w:t xml:space="preserve"> </w:t>
-      </w:r>
-      <w:r>
-        <w:t>o</w:t>
-      </w:r>
-      <w:r>
-        <w:rPr>
-          <w:spacing w:val="42"/>
-        </w:rPr>
-        <w:t xml:space="preserve"> </w:t>
-      </w:r>
-      <w:r>
-        <w:t>nosso</w:t>
-      </w:r>
-      <w:r>
-        <w:rPr>
-          <w:spacing w:val="41"/>
-        </w:rPr>
-        <w:t xml:space="preserve"> </w:t>
-      </w:r>
-      <w:r>
-        <w:t>usuário,</w:t>
-      </w:r>
-      <w:r>
-        <w:rPr>
-          <w:spacing w:val="39"/>
-        </w:rPr>
-        <w:t xml:space="preserve"> </w:t>
-      </w:r>
-      <w:r>
-        <w:t>é</w:t>
-      </w:r>
-      <w:r>
-        <w:rPr>
-          <w:spacing w:val="-65"/>
-        </w:rPr>
-        <w:t xml:space="preserve"> </w:t>
-      </w:r>
-      <w:r>
-        <w:t>algo diferenciado e inovador, então fica mais difícil para que seja reconhecido,</w:t>
-      </w:r>
-      <w:r>
-        <w:rPr>
-          <w:spacing w:val="1"/>
-        </w:rPr>
-        <w:t xml:space="preserve"> </w:t>
-      </w:r>
-      <w:r>
-        <w:t>por isso contamos com a iniciativa dos mesmos para que façam o marketing,</w:t>
-      </w:r>
-      <w:r>
-        <w:rPr>
-          <w:spacing w:val="1"/>
-        </w:rPr>
-        <w:t xml:space="preserve"> </w:t>
-      </w:r>
-      <w:r>
-        <w:t>mostrando</w:t>
-      </w:r>
-      <w:r>
-        <w:rPr>
-          <w:spacing w:val="26"/>
-        </w:rPr>
-        <w:t xml:space="preserve"> </w:t>
-      </w:r>
-      <w:r>
-        <w:t>para</w:t>
-      </w:r>
-      <w:r>
-        <w:rPr>
-          <w:spacing w:val="27"/>
-        </w:rPr>
-        <w:t xml:space="preserve"> </w:t>
-      </w:r>
-      <w:r>
-        <w:t>amigos</w:t>
-      </w:r>
-      <w:r>
-        <w:rPr>
-          <w:spacing w:val="26"/>
-        </w:rPr>
-        <w:t xml:space="preserve"> </w:t>
-      </w:r>
-      <w:r>
-        <w:t>e</w:t>
-      </w:r>
-      <w:r>
-        <w:rPr>
-          <w:spacing w:val="25"/>
-        </w:rPr>
-        <w:t xml:space="preserve"> </w:t>
-      </w:r>
-      <w:r>
-        <w:t>conhecidos,</w:t>
-      </w:r>
-      <w:r>
-        <w:rPr>
-          <w:spacing w:val="25"/>
-        </w:rPr>
-        <w:t xml:space="preserve"> </w:t>
-      </w:r>
-      <w:r>
-        <w:t>para</w:t>
-      </w:r>
-      <w:r>
-        <w:rPr>
-          <w:spacing w:val="24"/>
-        </w:rPr>
-        <w:t xml:space="preserve"> </w:t>
-      </w:r>
-      <w:r>
-        <w:t>que</w:t>
-      </w:r>
-      <w:r>
-        <w:rPr>
-          <w:spacing w:val="26"/>
-        </w:rPr>
-        <w:t xml:space="preserve"> </w:t>
-      </w:r>
-      <w:r>
-        <w:t>todos</w:t>
-      </w:r>
-      <w:r>
-        <w:rPr>
-          <w:spacing w:val="24"/>
-        </w:rPr>
-        <w:t xml:space="preserve"> </w:t>
-      </w:r>
-      <w:r>
-        <w:t>saibam</w:t>
-      </w:r>
-      <w:r>
-        <w:rPr>
-          <w:spacing w:val="26"/>
-        </w:rPr>
-        <w:t xml:space="preserve"> </w:t>
-      </w:r>
-      <w:r>
-        <w:t>que</w:t>
-      </w:r>
-      <w:r>
-        <w:rPr>
-          <w:spacing w:val="26"/>
-        </w:rPr>
-        <w:t xml:space="preserve"> </w:t>
-      </w:r>
-      <w:r>
-        <w:t>é</w:t>
-      </w:r>
-      <w:r>
-        <w:rPr>
-          <w:spacing w:val="25"/>
-        </w:rPr>
-        <w:t xml:space="preserve"> </w:t>
-      </w:r>
-      <w:r>
-        <w:t>possível</w:t>
-      </w:r>
-      <w:r>
-        <w:rPr>
-          <w:spacing w:val="-64"/>
-        </w:rPr>
-        <w:t xml:space="preserve"> </w:t>
-      </w:r>
-      <w:r>
-        <w:t>ter um jardim organizado, limpo e bem tratado com muito menos tempo e com</w:t>
-      </w:r>
-      <w:r>
-        <w:rPr>
-          <w:spacing w:val="1"/>
-        </w:rPr>
-        <w:t xml:space="preserve"> </w:t>
-      </w:r>
-      <w:r>
-        <w:t>grande</w:t>
-      </w:r>
-      <w:r>
-        <w:rPr>
-          <w:spacing w:val="-3"/>
-        </w:rPr>
-        <w:t xml:space="preserve"> </w:t>
-      </w:r>
-      <w:r>
-        <w:t>facilidade.</w:t>
-      </w:r>
-    </w:p>
-    <w:p>
-      <w:pPr>
-        <w:pStyle w:val="Corpodetexto"/>
-        <w:spacing w:before="8"/>
+        <w:t>necessárias.</w:t>
+      </w:r>
+    </w:p>
+    <w:p>
+      <w:pPr>
+        <w:pStyle w:val="Corpodetexto"/>
+        <w:spacing w:before="6"/>
         <w:rPr>
           <w:sz w:val="27"/>
         </w:rPr>
@@ -3009,500 +3148,11 @@
         <w:jc w:val="both"/>
       </w:pPr>
       <w:r>
-        <w:t>E normal que quando se tem o interesse de ter um jardim, acaba tendo um</w:t>
-      </w:r>
-      <w:r>
-        <w:rPr>
-          <w:spacing w:val="1"/>
-        </w:rPr>
-        <w:t xml:space="preserve"> </w:t>
-      </w:r>
-      <w:r>
-        <w:t>desinteresse por ter um processo gigantesco para iniciá-lo, pois tem que ter</w:t>
-      </w:r>
-      <w:r>
-        <w:rPr>
-          <w:spacing w:val="1"/>
-        </w:rPr>
-        <w:t xml:space="preserve"> </w:t>
-      </w:r>
-      <w:r>
-        <w:t>tempo para comprar todos os acessórios que são necessários, e também as</w:t>
-      </w:r>
-      <w:r>
-        <w:rPr>
-          <w:spacing w:val="1"/>
-        </w:rPr>
-        <w:t xml:space="preserve"> </w:t>
-      </w:r>
-      <w:r>
-        <w:t xml:space="preserve">outras coisas para </w:t>
-      </w:r>
-      <w:proofErr w:type="gramStart"/>
-      <w:r>
-        <w:t>mantê-lo</w:t>
-      </w:r>
-      <w:proofErr w:type="gramEnd"/>
-      <w:r>
-        <w:t>, então quando se pensa em toda essa burocracia</w:t>
-      </w:r>
-      <w:r>
-        <w:rPr>
-          <w:spacing w:val="1"/>
-        </w:rPr>
-        <w:t xml:space="preserve"> </w:t>
-      </w:r>
-      <w:r>
-        <w:t>acabam desistindo de fazer e preferem deixar como está, pois é considerado</w:t>
-      </w:r>
-      <w:r>
-        <w:rPr>
-          <w:spacing w:val="1"/>
-        </w:rPr>
-        <w:t xml:space="preserve"> </w:t>
-      </w:r>
-      <w:r>
-        <w:t>uma</w:t>
-      </w:r>
-      <w:r>
-        <w:rPr>
-          <w:spacing w:val="-3"/>
-        </w:rPr>
-        <w:t xml:space="preserve"> </w:t>
-      </w:r>
-      <w:r>
-        <w:t>perda de tempo</w:t>
-      </w:r>
-    </w:p>
-    <w:p>
-      <w:pPr>
-        <w:pStyle w:val="Corpodetexto"/>
-        <w:spacing w:before="9"/>
-        <w:rPr>
-          <w:sz w:val="27"/>
-        </w:rPr>
-      </w:pPr>
-    </w:p>
-    <w:p>
-      <w:pPr>
-        <w:pStyle w:val="Corpodetexto"/>
-        <w:spacing w:before="1" w:line="360" w:lineRule="auto"/>
-        <w:ind w:left="222" w:right="557"/>
-        <w:jc w:val="both"/>
-      </w:pPr>
-      <w:r>
-        <w:t>Por isso esse aplicativo é importante, ele vai facilitar a vida do usuário para que</w:t>
-      </w:r>
-      <w:r>
-        <w:rPr>
-          <w:spacing w:val="-64"/>
-        </w:rPr>
-        <w:t xml:space="preserve"> </w:t>
-      </w:r>
-      <w:r>
-        <w:t>ele se incentive a criar o seu jardim e tenha todo o processo na palma da sua</w:t>
-      </w:r>
-      <w:r>
-        <w:rPr>
-          <w:spacing w:val="1"/>
-        </w:rPr>
-        <w:t xml:space="preserve"> </w:t>
-      </w:r>
-      <w:r>
-        <w:t>mão, com informações acrescentadas, dicas de como mantê-los e localidade</w:t>
-      </w:r>
-      <w:r>
-        <w:rPr>
-          <w:spacing w:val="1"/>
-        </w:rPr>
-        <w:t xml:space="preserve"> </w:t>
-      </w:r>
-      <w:r>
-        <w:t>necessária,</w:t>
-      </w:r>
-      <w:r>
-        <w:rPr>
-          <w:spacing w:val="1"/>
-        </w:rPr>
-        <w:t xml:space="preserve"> </w:t>
-      </w:r>
-      <w:r>
-        <w:t>para</w:t>
-      </w:r>
-      <w:r>
-        <w:rPr>
-          <w:spacing w:val="1"/>
-        </w:rPr>
-        <w:t xml:space="preserve"> </w:t>
-      </w:r>
-      <w:r>
-        <w:t>que</w:t>
-      </w:r>
-      <w:r>
-        <w:rPr>
-          <w:spacing w:val="1"/>
-        </w:rPr>
-        <w:t xml:space="preserve"> </w:t>
-      </w:r>
-      <w:r>
-        <w:t>não</w:t>
-      </w:r>
-      <w:r>
-        <w:rPr>
-          <w:spacing w:val="1"/>
-        </w:rPr>
-        <w:t xml:space="preserve"> </w:t>
-      </w:r>
-      <w:r>
-        <w:t>haja</w:t>
-      </w:r>
-      <w:r>
-        <w:rPr>
-          <w:spacing w:val="1"/>
-        </w:rPr>
-        <w:t xml:space="preserve"> </w:t>
-      </w:r>
-      <w:r>
-        <w:t>problemas</w:t>
-      </w:r>
-      <w:r>
-        <w:rPr>
-          <w:spacing w:val="1"/>
-        </w:rPr>
-        <w:t xml:space="preserve"> </w:t>
-      </w:r>
-      <w:r>
-        <w:t>futuros,</w:t>
-      </w:r>
-      <w:r>
-        <w:rPr>
-          <w:spacing w:val="1"/>
-        </w:rPr>
-        <w:t xml:space="preserve"> </w:t>
-      </w:r>
-      <w:r>
-        <w:t>exemplos</w:t>
-      </w:r>
-      <w:r>
-        <w:rPr>
-          <w:spacing w:val="1"/>
-        </w:rPr>
-        <w:t xml:space="preserve"> </w:t>
-      </w:r>
-      <w:r>
-        <w:t>de</w:t>
-      </w:r>
-      <w:r>
-        <w:rPr>
-          <w:spacing w:val="1"/>
-        </w:rPr>
-        <w:t xml:space="preserve"> </w:t>
-      </w:r>
-      <w:r>
-        <w:t>jardins</w:t>
-      </w:r>
-      <w:r>
-        <w:rPr>
-          <w:spacing w:val="1"/>
-        </w:rPr>
-        <w:t xml:space="preserve"> </w:t>
-      </w:r>
-      <w:r>
-        <w:t>e</w:t>
-      </w:r>
-      <w:r>
-        <w:rPr>
-          <w:spacing w:val="1"/>
-        </w:rPr>
-        <w:t xml:space="preserve"> </w:t>
-      </w:r>
-      <w:r>
-        <w:t>pessoas que ajudaram para um mundo mais limpo, com um foco para um meio</w:t>
-      </w:r>
-      <w:r>
-        <w:rPr>
-          <w:spacing w:val="1"/>
-        </w:rPr>
-        <w:t xml:space="preserve"> </w:t>
-      </w:r>
-      <w:r>
-        <w:t>ambiente</w:t>
-      </w:r>
-      <w:r>
-        <w:rPr>
-          <w:spacing w:val="-1"/>
-        </w:rPr>
-        <w:t xml:space="preserve"> </w:t>
-      </w:r>
-      <w:r>
-        <w:t>preservado</w:t>
-      </w:r>
-      <w:r>
-        <w:rPr>
-          <w:spacing w:val="-1"/>
-        </w:rPr>
-        <w:t xml:space="preserve"> </w:t>
-      </w:r>
-      <w:r>
-        <w:t>e</w:t>
-      </w:r>
-      <w:r>
-        <w:rPr>
-          <w:spacing w:val="-1"/>
-        </w:rPr>
-        <w:t xml:space="preserve"> </w:t>
-      </w:r>
-      <w:r>
-        <w:t>um</w:t>
-      </w:r>
-      <w:r>
-        <w:rPr>
-          <w:spacing w:val="-2"/>
-        </w:rPr>
-        <w:t xml:space="preserve"> </w:t>
-      </w:r>
-      <w:r>
-        <w:t>espaço</w:t>
-      </w:r>
-      <w:r>
-        <w:rPr>
-          <w:spacing w:val="-2"/>
-        </w:rPr>
-        <w:t xml:space="preserve"> </w:t>
-      </w:r>
-      <w:r>
-        <w:t>bem utilizado e</w:t>
-      </w:r>
-      <w:r>
-        <w:rPr>
-          <w:spacing w:val="-2"/>
-        </w:rPr>
-        <w:t xml:space="preserve"> </w:t>
-      </w:r>
-      <w:r>
-        <w:t>administrado.</w:t>
-      </w:r>
-    </w:p>
-    <w:p>
-      <w:pPr>
-        <w:pStyle w:val="Corpodetexto"/>
-        <w:spacing w:before="11"/>
-        <w:rPr>
-          <w:sz w:val="27"/>
-        </w:rPr>
-      </w:pPr>
-    </w:p>
-    <w:p>
-      <w:pPr>
-        <w:pStyle w:val="Corpodetexto"/>
-        <w:spacing w:line="360" w:lineRule="auto"/>
-        <w:ind w:left="222" w:right="557"/>
-        <w:jc w:val="both"/>
-      </w:pPr>
-      <w:r>
-        <w:t>O mais importante e trazer a atenção ao meio ambiente para que todos notem</w:t>
-      </w:r>
-      <w:r>
-        <w:rPr>
-          <w:spacing w:val="1"/>
-        </w:rPr>
-        <w:t xml:space="preserve"> </w:t>
-      </w:r>
-      <w:r>
-        <w:t>que essa parte do nosso planeta tem que ser cuidada e bem utilizada, dividindo</w:t>
-      </w:r>
-      <w:r>
-        <w:rPr>
-          <w:spacing w:val="-64"/>
-        </w:rPr>
-        <w:t xml:space="preserve"> </w:t>
-      </w:r>
-      <w:r>
-        <w:t>interesse entre ambos,</w:t>
-      </w:r>
-      <w:r>
-        <w:rPr>
-          <w:spacing w:val="1"/>
-        </w:rPr>
-        <w:t xml:space="preserve"> </w:t>
-      </w:r>
-      <w:r>
-        <w:t>as pessoas e ao meio ambiente.</w:t>
-      </w:r>
-      <w:r>
-        <w:rPr>
-          <w:spacing w:val="66"/>
-        </w:rPr>
-        <w:t xml:space="preserve"> </w:t>
-      </w:r>
-      <w:r>
-        <w:t>E um assunto que</w:t>
-      </w:r>
-      <w:r>
-        <w:rPr>
-          <w:spacing w:val="1"/>
-        </w:rPr>
-        <w:t xml:space="preserve"> </w:t>
-      </w:r>
-      <w:r>
-        <w:t>deve ser lembrado e discutido, e que todas as pessoas tenham informações</w:t>
-      </w:r>
-      <w:r>
-        <w:rPr>
-          <w:spacing w:val="1"/>
-        </w:rPr>
-        <w:t xml:space="preserve"> </w:t>
-      </w:r>
-      <w:r>
-        <w:t>sobre</w:t>
-      </w:r>
-      <w:r>
-        <w:rPr>
-          <w:spacing w:val="3"/>
-        </w:rPr>
-        <w:t xml:space="preserve"> </w:t>
+        <w:t xml:space="preserve">Enfim, é o que esse aplicativo </w:t>
       </w:r>
       <w:r>
         <w:t>está</w:t>
       </w:r>
-      <w:r>
-        <w:rPr>
-          <w:spacing w:val="5"/>
-        </w:rPr>
-        <w:t xml:space="preserve"> </w:t>
-      </w:r>
-      <w:r>
-        <w:t>área,</w:t>
-      </w:r>
-      <w:r>
-        <w:rPr>
-          <w:spacing w:val="4"/>
-        </w:rPr>
-        <w:t xml:space="preserve"> </w:t>
-      </w:r>
-      <w:r>
-        <w:t>abrangendo</w:t>
-      </w:r>
-      <w:r>
-        <w:rPr>
-          <w:spacing w:val="6"/>
-        </w:rPr>
-        <w:t xml:space="preserve"> </w:t>
-      </w:r>
-      <w:r>
-        <w:t>o</w:t>
-      </w:r>
-      <w:r>
-        <w:rPr>
-          <w:spacing w:val="4"/>
-        </w:rPr>
-        <w:t xml:space="preserve"> </w:t>
-      </w:r>
-      <w:r>
-        <w:t>conhecimento</w:t>
-      </w:r>
-      <w:r>
-        <w:rPr>
-          <w:spacing w:val="5"/>
-        </w:rPr>
-        <w:t xml:space="preserve"> </w:t>
-      </w:r>
-      <w:r>
-        <w:t>de</w:t>
-      </w:r>
-      <w:r>
-        <w:rPr>
-          <w:spacing w:val="6"/>
-        </w:rPr>
-        <w:t xml:space="preserve"> </w:t>
-      </w:r>
-      <w:r>
-        <w:t>todos</w:t>
-      </w:r>
-      <w:r>
-        <w:rPr>
-          <w:spacing w:val="3"/>
-        </w:rPr>
-        <w:t xml:space="preserve"> </w:t>
-      </w:r>
-      <w:r>
-        <w:t>e</w:t>
-      </w:r>
-      <w:r>
-        <w:rPr>
-          <w:spacing w:val="4"/>
-        </w:rPr>
-        <w:t xml:space="preserve"> </w:t>
-      </w:r>
-      <w:r>
-        <w:t>sendo</w:t>
-      </w:r>
-      <w:r>
-        <w:rPr>
-          <w:spacing w:val="4"/>
-        </w:rPr>
-        <w:t xml:space="preserve"> </w:t>
-      </w:r>
-      <w:r>
-        <w:t>avisadas</w:t>
-      </w:r>
-    </w:p>
-    <w:p>
-      <w:pPr>
-        <w:spacing w:line="360" w:lineRule="auto"/>
-        <w:jc w:val="both"/>
-        <w:sectPr>
-          <w:pgSz w:w="11910" w:h="16840"/>
-          <w:pgMar w:top="1320" w:right="1140" w:bottom="960" w:left="1480" w:header="0" w:footer="779" w:gutter="0"/>
-          <w:cols w:space="720"/>
-        </w:sectPr>
-      </w:pPr>
-    </w:p>
-    <w:p>
-      <w:pPr>
-        <w:pStyle w:val="Corpodetexto"/>
-        <w:spacing w:before="75" w:line="362" w:lineRule="auto"/>
-        <w:ind w:left="222" w:right="564"/>
-        <w:jc w:val="both"/>
-      </w:pPr>
-      <w:r>
-        <w:lastRenderedPageBreak/>
-        <w:t>diariamente sobre o que é alterado e o que deve ser feito em todas as ocasiões</w:t>
-      </w:r>
-      <w:r>
-        <w:rPr>
-          <w:spacing w:val="-64"/>
-        </w:rPr>
-        <w:t xml:space="preserve"> </w:t>
-      </w:r>
-      <w:r>
-        <w:t>necessárias.</w:t>
-      </w:r>
-    </w:p>
-    <w:p>
-      <w:pPr>
-        <w:pStyle w:val="Corpodetexto"/>
-        <w:spacing w:before="6"/>
-        <w:rPr>
-          <w:sz w:val="27"/>
-        </w:rPr>
-      </w:pPr>
-    </w:p>
-    <w:p>
-      <w:pPr>
-        <w:pStyle w:val="Corpodetexto"/>
-        <w:spacing w:line="360" w:lineRule="auto"/>
-        <w:ind w:left="222" w:right="557"/>
-        <w:jc w:val="both"/>
-      </w:pPr>
-      <w:r>
-        <w:t xml:space="preserve">Enfim, é o que esse aplicativo </w:t>
-      </w:r>
-      <w:proofErr w:type="gramStart"/>
-      <w:r>
-        <w:t>esta</w:t>
-      </w:r>
-      <w:proofErr w:type="gramEnd"/>
       <w:r>
         <w:t xml:space="preserve"> tentando promover, trazer o usuário para</w:t>
       </w:r>
@@ -3839,13 +3489,8 @@
         <w:spacing w:before="458"/>
         <w:ind w:left="222"/>
       </w:pPr>
-      <w:proofErr w:type="gramStart"/>
-      <w:r>
-        <w:t>....</w:t>
-      </w:r>
-      <w:proofErr w:type="gramEnd"/>
-      <w:r>
-        <w:t>2.3</w:t>
+      <w:r>
+        <w:t>....2.3</w:t>
       </w:r>
       <w:r>
         <w:rPr>
@@ -3870,13 +3515,8 @@
         <w:spacing w:before="459"/>
         <w:ind w:left="222"/>
       </w:pPr>
-      <w:proofErr w:type="gramStart"/>
-      <w:r>
-        <w:t>....</w:t>
-      </w:r>
-      <w:proofErr w:type="gramEnd"/>
-      <w:r>
-        <w:t>2.4</w:t>
+      <w:r>
+        <w:t>....2.4</w:t>
       </w:r>
       <w:r>
         <w:rPr>
@@ -3901,13 +3541,8 @@
         <w:spacing w:before="459"/>
         <w:ind w:left="222"/>
       </w:pPr>
-      <w:proofErr w:type="gramStart"/>
-      <w:r>
-        <w:t>....</w:t>
-      </w:r>
-      <w:proofErr w:type="gramEnd"/>
-      <w:r>
-        <w:t>2.5</w:t>
+      <w:r>
+        <w:t>....2.5</w:t>
       </w:r>
       <w:r>
         <w:rPr>
@@ -3932,13 +3567,8 @@
         <w:spacing w:before="458"/>
         <w:ind w:left="222"/>
       </w:pPr>
-      <w:proofErr w:type="gramStart"/>
-      <w:r>
-        <w:t>....</w:t>
-      </w:r>
-      <w:proofErr w:type="gramEnd"/>
-      <w:r>
-        <w:t>2.6</w:t>
+      <w:r>
+        <w:t>....2.6</w:t>
       </w:r>
       <w:r>
         <w:rPr>
@@ -3981,13 +3611,8 @@
         <w:spacing w:before="458"/>
         <w:ind w:left="222"/>
       </w:pPr>
-      <w:proofErr w:type="gramStart"/>
-      <w:r>
-        <w:t>....</w:t>
-      </w:r>
-      <w:proofErr w:type="gramEnd"/>
-      <w:r>
-        <w:t>2.7</w:t>
+      <w:r>
+        <w:t>....2.7</w:t>
       </w:r>
       <w:r>
         <w:rPr>
@@ -4200,19 +3825,11 @@
           <w:sz w:val="24"/>
         </w:rPr>
       </w:pPr>
-      <w:proofErr w:type="spellStart"/>
       <w:r>
         <w:rPr>
           <w:sz w:val="24"/>
         </w:rPr>
-        <w:t>Bibliográfia</w:t>
-      </w:r>
-      <w:proofErr w:type="spellEnd"/>
-      <w:r>
-        <w:rPr>
-          <w:sz w:val="24"/>
-        </w:rPr>
-        <w:t>.</w:t>
+        <w:t>Bibliográfia.</w:t>
       </w:r>
       <w:r>
         <w:rPr>
@@ -5755,11 +5372,9 @@
       <w:r>
         <w:t xml:space="preserve">software utilizando uma linguagem de programação orientada a objetos </w:t>
       </w:r>
-      <w:proofErr w:type="gramStart"/>
-      <w:r>
-        <w:t>ate</w:t>
-      </w:r>
-      <w:proofErr w:type="gramEnd"/>
+      <w:r>
+        <w:t>até</w:t>
+      </w:r>
       <w:r>
         <w:t xml:space="preserve"> a</w:t>
       </w:r>
@@ -6559,11 +6174,9 @@
       <w:r>
         <w:t xml:space="preserve">estruturado temos o que chamamos de procedimentos </w:t>
       </w:r>
-      <w:proofErr w:type="gramStart"/>
-      <w:r>
-        <w:t>“ funções</w:t>
-      </w:r>
-      <w:proofErr w:type="gramEnd"/>
+      <w:r>
+        <w:t>“funções</w:t>
+      </w:r>
       <w:r>
         <w:t>” seguimentos</w:t>
       </w:r>
@@ -12936,21 +12549,7 @@
         <w:rPr>
           <w:color w:val="212121"/>
         </w:rPr>
-        <w:t>objetos e suas principais aplicações, como a “</w:t>
-      </w:r>
-      <w:proofErr w:type="spellStart"/>
-      <w:r>
-        <w:rPr>
-          <w:color w:val="212121"/>
-        </w:rPr>
-        <w:t>Python</w:t>
-      </w:r>
-      <w:proofErr w:type="spellEnd"/>
-      <w:r>
-        <w:rPr>
-          <w:color w:val="212121"/>
-        </w:rPr>
-        <w:t>”</w:t>
+        <w:t>objetos e suas principais aplicações, como a “Python”</w:t>
       </w:r>
       <w:r>
         <w:rPr>
@@ -13067,21 +12666,7 @@
         <w:rPr>
           <w:color w:val="212121"/>
         </w:rPr>
-        <w:t>“</w:t>
-      </w:r>
-      <w:proofErr w:type="spellStart"/>
-      <w:r>
-        <w:rPr>
-          <w:color w:val="212121"/>
-        </w:rPr>
-        <w:t>Delph</w:t>
-      </w:r>
-      <w:proofErr w:type="spellEnd"/>
-      <w:r>
-        <w:rPr>
-          <w:color w:val="212121"/>
-        </w:rPr>
-        <w:t>”,</w:t>
+        <w:t>“Delph”,</w:t>
       </w:r>
       <w:r>
         <w:rPr>
@@ -13207,14 +12792,12 @@
         </w:rPr>
         <w:t xml:space="preserve"> </w:t>
       </w:r>
-      <w:proofErr w:type="spellStart"/>
       <w:r>
         <w:rPr>
           <w:color w:val="212121"/>
         </w:rPr>
         <w:t>apple</w:t>
       </w:r>
-      <w:proofErr w:type="spellEnd"/>
       <w:r>
         <w:rPr>
           <w:color w:val="212121"/>
@@ -13530,15 +13113,9 @@
         </w:rPr>
         <w:t xml:space="preserve"> </w:t>
       </w:r>
-      <w:proofErr w:type="spellStart"/>
-      <w:r>
-        <w:t>BoasVindas_</w:t>
-      </w:r>
-      <w:proofErr w:type="gramStart"/>
-      <w:r>
-        <w:t>View</w:t>
-      </w:r>
-      <w:proofErr w:type="spellEnd"/>
+      <w:r>
+        <w:t>BoasVindas_View</w:t>
+      </w:r>
       <w:r>
         <w:rPr>
           <w:spacing w:val="-5"/>
@@ -13548,7 +13125,6 @@
       <w:r>
         <w:t>.</w:t>
       </w:r>
-      <w:proofErr w:type="gramEnd"/>
       <w:r>
         <w:rPr>
           <w:spacing w:val="-2"/>
@@ -13622,23 +13198,7 @@
           <w:rFonts w:ascii="Arial" w:hAnsi="Arial"/>
           <w:b/>
         </w:rPr>
-        <w:t xml:space="preserve">Método </w:t>
-      </w:r>
-      <w:proofErr w:type="spellStart"/>
-      <w:r>
-        <w:rPr>
-          <w:rFonts w:ascii="Arial" w:hAnsi="Arial"/>
-          <w:b/>
-        </w:rPr>
-        <w:t>fecharSplash</w:t>
-      </w:r>
-      <w:proofErr w:type="spellEnd"/>
-      <w:r>
-        <w:rPr>
-          <w:rFonts w:ascii="Arial" w:hAnsi="Arial"/>
-          <w:b/>
-        </w:rPr>
-        <w:t xml:space="preserve">: </w:t>
+        <w:t xml:space="preserve">Método fecharSplash: </w:t>
       </w:r>
       <w:r>
         <w:t>Esse método é responsável por fechar a tela inicial do</w:t>
@@ -13863,15 +13423,9 @@
         </w:rPr>
         <w:t xml:space="preserve"> </w:t>
       </w:r>
-      <w:proofErr w:type="spellStart"/>
-      <w:r>
-        <w:t>Principal_</w:t>
-      </w:r>
-      <w:proofErr w:type="gramStart"/>
-      <w:r>
-        <w:t>View</w:t>
-      </w:r>
-      <w:proofErr w:type="spellEnd"/>
+      <w:r>
+        <w:t>Principal_View</w:t>
+      </w:r>
       <w:r>
         <w:rPr>
           <w:spacing w:val="-1"/>
@@ -13882,14 +13436,7 @@
         <w:rPr>
           <w:sz w:val="22"/>
         </w:rPr>
-        <w:t>.</w:t>
-      </w:r>
-      <w:proofErr w:type="gramEnd"/>
-      <w:r>
-        <w:rPr>
-          <w:sz w:val="22"/>
-        </w:rPr>
-        <w:t xml:space="preserve"> </w:t>
+        <w:t xml:space="preserve">. </w:t>
       </w:r>
       <w:r>
         <w:t>Fonte:</w:t>
@@ -13944,23 +13491,7 @@
           <w:rFonts w:ascii="Arial" w:hAnsi="Arial"/>
           <w:b/>
         </w:rPr>
-        <w:t xml:space="preserve">Método </w:t>
-      </w:r>
-      <w:proofErr w:type="spellStart"/>
-      <w:r>
-        <w:rPr>
-          <w:rFonts w:ascii="Arial" w:hAnsi="Arial"/>
-          <w:b/>
-        </w:rPr>
-        <w:t>mudarIcone</w:t>
-      </w:r>
-      <w:proofErr w:type="spellEnd"/>
-      <w:r>
-        <w:rPr>
-          <w:rFonts w:ascii="Arial" w:hAnsi="Arial"/>
-          <w:b/>
-        </w:rPr>
-        <w:t xml:space="preserve">: </w:t>
+        <w:t xml:space="preserve">Método mudarIcone: </w:t>
       </w:r>
       <w:r>
         <w:t>Esse método é responsável pela mudança de</w:t>
@@ -14077,23 +13608,7 @@
           <w:rFonts w:ascii="Arial" w:hAnsi="Arial"/>
           <w:b/>
         </w:rPr>
-        <w:t xml:space="preserve">Método </w:t>
-      </w:r>
-      <w:proofErr w:type="spellStart"/>
-      <w:r>
-        <w:rPr>
-          <w:rFonts w:ascii="Arial" w:hAnsi="Arial"/>
-          <w:b/>
-        </w:rPr>
-        <w:t>chamarView</w:t>
-      </w:r>
-      <w:proofErr w:type="spellEnd"/>
-      <w:r>
-        <w:rPr>
-          <w:rFonts w:ascii="Arial" w:hAnsi="Arial"/>
-          <w:b/>
-        </w:rPr>
-        <w:t xml:space="preserve">: </w:t>
+        <w:t xml:space="preserve">Método chamarView: </w:t>
       </w:r>
       <w:r>
         <w:t>Esse método é responsável pela chamada de</w:t>
@@ -14105,53 +13620,35 @@
         <w:t xml:space="preserve"> </w:t>
       </w:r>
       <w:r>
-        <w:t xml:space="preserve">uma </w:t>
-      </w:r>
-      <w:proofErr w:type="spellStart"/>
+        <w:t>uma view (tela). Ele recebe um inteiro como identificação da view, e direciona</w:t>
+      </w:r>
+      <w:r>
+        <w:rPr>
+          <w:spacing w:val="1"/>
+        </w:rPr>
+        <w:t xml:space="preserve"> </w:t>
+      </w:r>
+      <w:r>
+        <w:t>para</w:t>
+      </w:r>
+      <w:r>
+        <w:rPr>
+          <w:spacing w:val="-1"/>
+        </w:rPr>
+        <w:t xml:space="preserve"> </w:t>
+      </w:r>
+      <w:r>
+        <w:t>a</w:t>
+      </w:r>
+      <w:r>
+        <w:rPr>
+          <w:spacing w:val="-1"/>
+        </w:rPr>
+        <w:t xml:space="preserve"> </w:t>
+      </w:r>
       <w:r>
         <w:t>view</w:t>
       </w:r>
-      <w:proofErr w:type="spellEnd"/>
-      <w:r>
-        <w:t xml:space="preserve"> (tela). Ele recebe um inteiro como identificação da </w:t>
-      </w:r>
-      <w:proofErr w:type="spellStart"/>
-      <w:r>
-        <w:t>view</w:t>
-      </w:r>
-      <w:proofErr w:type="spellEnd"/>
-      <w:r>
-        <w:t>, e direciona</w:t>
-      </w:r>
-      <w:r>
-        <w:rPr>
-          <w:spacing w:val="1"/>
-        </w:rPr>
-        <w:t xml:space="preserve"> </w:t>
-      </w:r>
-      <w:r>
-        <w:t>para</w:t>
-      </w:r>
-      <w:r>
-        <w:rPr>
-          <w:spacing w:val="-1"/>
-        </w:rPr>
-        <w:t xml:space="preserve"> </w:t>
-      </w:r>
-      <w:r>
-        <w:t>a</w:t>
-      </w:r>
-      <w:r>
-        <w:rPr>
-          <w:spacing w:val="-1"/>
-        </w:rPr>
-        <w:t xml:space="preserve"> </w:t>
-      </w:r>
-      <w:proofErr w:type="spellStart"/>
-      <w:r>
-        <w:t>view</w:t>
-      </w:r>
-      <w:proofErr w:type="spellEnd"/>
       <w:r>
         <w:rPr>
           <w:spacing w:val="-3"/>
@@ -14318,13 +13815,8 @@
         </w:rPr>
         <w:t xml:space="preserve"> </w:t>
       </w:r>
-      <w:proofErr w:type="spellStart"/>
-      <w:r>
-        <w:t>JardimHorta_View</w:t>
-      </w:r>
-      <w:proofErr w:type="spellEnd"/>
-      <w:r>
-        <w:t>.</w:t>
+      <w:r>
+        <w:t>JardimHorta_View.</w:t>
       </w:r>
       <w:r>
         <w:rPr>
@@ -14399,23 +13891,7 @@
           <w:rFonts w:ascii="Arial" w:hAnsi="Arial"/>
           <w:b/>
         </w:rPr>
-        <w:t xml:space="preserve">Método </w:t>
-      </w:r>
-      <w:proofErr w:type="spellStart"/>
-      <w:r>
-        <w:rPr>
-          <w:rFonts w:ascii="Arial" w:hAnsi="Arial"/>
-          <w:b/>
-        </w:rPr>
-        <w:t>mudarIcone</w:t>
-      </w:r>
-      <w:proofErr w:type="spellEnd"/>
-      <w:r>
-        <w:rPr>
-          <w:rFonts w:ascii="Arial" w:hAnsi="Arial"/>
-          <w:b/>
-        </w:rPr>
-        <w:t xml:space="preserve">: </w:t>
+        <w:t xml:space="preserve">Método mudarIcone: </w:t>
       </w:r>
       <w:r>
         <w:t>Esse método é responsável pela mudança de</w:t>
@@ -14532,23 +14008,7 @@
           <w:rFonts w:ascii="Arial" w:hAnsi="Arial"/>
           <w:b/>
         </w:rPr>
-        <w:t xml:space="preserve">Método </w:t>
-      </w:r>
-      <w:proofErr w:type="spellStart"/>
-      <w:r>
-        <w:rPr>
-          <w:rFonts w:ascii="Arial" w:hAnsi="Arial"/>
-          <w:b/>
-        </w:rPr>
-        <w:t>chamarView</w:t>
-      </w:r>
-      <w:proofErr w:type="spellEnd"/>
-      <w:r>
-        <w:rPr>
-          <w:rFonts w:ascii="Arial" w:hAnsi="Arial"/>
-          <w:b/>
-        </w:rPr>
-        <w:t xml:space="preserve">: </w:t>
+        <w:t xml:space="preserve">Método chamarView: </w:t>
       </w:r>
       <w:r>
         <w:t>Esse método é responsável pela chamada de</w:t>
@@ -14560,53 +14020,35 @@
         <w:t xml:space="preserve"> </w:t>
       </w:r>
       <w:r>
-        <w:t xml:space="preserve">uma </w:t>
-      </w:r>
-      <w:proofErr w:type="spellStart"/>
+        <w:t>uma view (tela). Ele recebe um inteiro como identificação da view, e direciona</w:t>
+      </w:r>
+      <w:r>
+        <w:rPr>
+          <w:spacing w:val="1"/>
+        </w:rPr>
+        <w:t xml:space="preserve"> </w:t>
+      </w:r>
+      <w:r>
+        <w:t>para</w:t>
+      </w:r>
+      <w:r>
+        <w:rPr>
+          <w:spacing w:val="-1"/>
+        </w:rPr>
+        <w:t xml:space="preserve"> </w:t>
+      </w:r>
+      <w:r>
+        <w:t>a</w:t>
+      </w:r>
+      <w:r>
+        <w:rPr>
+          <w:spacing w:val="-1"/>
+        </w:rPr>
+        <w:t xml:space="preserve"> </w:t>
+      </w:r>
       <w:r>
         <w:t>view</w:t>
       </w:r>
-      <w:proofErr w:type="spellEnd"/>
-      <w:r>
-        <w:t xml:space="preserve"> (tela). Ele recebe um inteiro como identificação da </w:t>
-      </w:r>
-      <w:proofErr w:type="spellStart"/>
-      <w:r>
-        <w:t>view</w:t>
-      </w:r>
-      <w:proofErr w:type="spellEnd"/>
-      <w:r>
-        <w:t>, e direciona</w:t>
-      </w:r>
-      <w:r>
-        <w:rPr>
-          <w:spacing w:val="1"/>
-        </w:rPr>
-        <w:t xml:space="preserve"> </w:t>
-      </w:r>
-      <w:r>
-        <w:t>para</w:t>
-      </w:r>
-      <w:r>
-        <w:rPr>
-          <w:spacing w:val="-1"/>
-        </w:rPr>
-        <w:t xml:space="preserve"> </w:t>
-      </w:r>
-      <w:r>
-        <w:t>a</w:t>
-      </w:r>
-      <w:r>
-        <w:rPr>
-          <w:spacing w:val="-1"/>
-        </w:rPr>
-        <w:t xml:space="preserve"> </w:t>
-      </w:r>
-      <w:proofErr w:type="spellStart"/>
-      <w:r>
-        <w:t>view</w:t>
-      </w:r>
-      <w:proofErr w:type="spellEnd"/>
       <w:r>
         <w:rPr>
           <w:spacing w:val="-3"/>
@@ -14786,13 +14228,8 @@
         </w:rPr>
         <w:t xml:space="preserve"> </w:t>
       </w:r>
-      <w:proofErr w:type="spellStart"/>
-      <w:r>
-        <w:t>Jardim_View</w:t>
-      </w:r>
-      <w:proofErr w:type="spellEnd"/>
-      <w:r>
-        <w:t>.</w:t>
+      <w:r>
+        <w:t>Jardim_View.</w:t>
       </w:r>
       <w:r>
         <w:rPr>
@@ -14867,23 +14304,7 @@
           <w:rFonts w:ascii="Arial" w:hAnsi="Arial"/>
           <w:b/>
         </w:rPr>
-        <w:t xml:space="preserve">Método </w:t>
-      </w:r>
-      <w:proofErr w:type="spellStart"/>
-      <w:r>
-        <w:rPr>
-          <w:rFonts w:ascii="Arial" w:hAnsi="Arial"/>
-          <w:b/>
-        </w:rPr>
-        <w:t>mudarIcone</w:t>
-      </w:r>
-      <w:proofErr w:type="spellEnd"/>
-      <w:r>
-        <w:rPr>
-          <w:rFonts w:ascii="Arial" w:hAnsi="Arial"/>
-          <w:b/>
-        </w:rPr>
-        <w:t xml:space="preserve">: </w:t>
+        <w:t xml:space="preserve">Método mudarIcone: </w:t>
       </w:r>
       <w:r>
         <w:t>Esse método é responsável pela mudança de</w:t>
@@ -15009,23 +14430,7 @@
           <w:rFonts w:ascii="Arial" w:hAnsi="Arial"/>
           <w:b/>
         </w:rPr>
-        <w:t xml:space="preserve">Método </w:t>
-      </w:r>
-      <w:proofErr w:type="spellStart"/>
-      <w:r>
-        <w:rPr>
-          <w:rFonts w:ascii="Arial" w:hAnsi="Arial"/>
-          <w:b/>
-        </w:rPr>
-        <w:t>chamarView</w:t>
-      </w:r>
-      <w:proofErr w:type="spellEnd"/>
-      <w:r>
-        <w:rPr>
-          <w:rFonts w:ascii="Arial" w:hAnsi="Arial"/>
-          <w:b/>
-        </w:rPr>
-        <w:t xml:space="preserve">: </w:t>
+        <w:t xml:space="preserve">Método chamarView: </w:t>
       </w:r>
       <w:r>
         <w:t>Esse método é responsável pela chamada de</w:t>
@@ -15037,53 +14442,35 @@
         <w:t xml:space="preserve"> </w:t>
       </w:r>
       <w:r>
-        <w:t xml:space="preserve">uma </w:t>
-      </w:r>
-      <w:proofErr w:type="spellStart"/>
+        <w:t>uma view (tela). Ele recebe um inteiro como identificação da view, e direciona</w:t>
+      </w:r>
+      <w:r>
+        <w:rPr>
+          <w:spacing w:val="1"/>
+        </w:rPr>
+        <w:t xml:space="preserve"> </w:t>
+      </w:r>
+      <w:r>
+        <w:t>para</w:t>
+      </w:r>
+      <w:r>
+        <w:rPr>
+          <w:spacing w:val="-1"/>
+        </w:rPr>
+        <w:t xml:space="preserve"> </w:t>
+      </w:r>
+      <w:r>
+        <w:t>a</w:t>
+      </w:r>
+      <w:r>
+        <w:rPr>
+          <w:spacing w:val="-1"/>
+        </w:rPr>
+        <w:t xml:space="preserve"> </w:t>
+      </w:r>
       <w:r>
         <w:t>view</w:t>
       </w:r>
-      <w:proofErr w:type="spellEnd"/>
-      <w:r>
-        <w:t xml:space="preserve"> (tela). Ele recebe um inteiro como identificação da </w:t>
-      </w:r>
-      <w:proofErr w:type="spellStart"/>
-      <w:r>
-        <w:t>view</w:t>
-      </w:r>
-      <w:proofErr w:type="spellEnd"/>
-      <w:r>
-        <w:t>, e direciona</w:t>
-      </w:r>
-      <w:r>
-        <w:rPr>
-          <w:spacing w:val="1"/>
-        </w:rPr>
-        <w:t xml:space="preserve"> </w:t>
-      </w:r>
-      <w:r>
-        <w:t>para</w:t>
-      </w:r>
-      <w:r>
-        <w:rPr>
-          <w:spacing w:val="-1"/>
-        </w:rPr>
-        <w:t xml:space="preserve"> </w:t>
-      </w:r>
-      <w:r>
-        <w:t>a</w:t>
-      </w:r>
-      <w:r>
-        <w:rPr>
-          <w:spacing w:val="-1"/>
-        </w:rPr>
-        <w:t xml:space="preserve"> </w:t>
-      </w:r>
-      <w:proofErr w:type="spellStart"/>
-      <w:r>
-        <w:t>view</w:t>
-      </w:r>
-      <w:proofErr w:type="spellEnd"/>
       <w:r>
         <w:rPr>
           <w:spacing w:val="-3"/>
@@ -15255,13 +14642,8 @@
         </w:rPr>
         <w:t xml:space="preserve"> </w:t>
       </w:r>
-      <w:proofErr w:type="spellStart"/>
-      <w:r>
-        <w:t>Jardim_View</w:t>
-      </w:r>
-      <w:proofErr w:type="spellEnd"/>
-      <w:r>
-        <w:t>.</w:t>
+      <w:r>
+        <w:t>Jardim_View.</w:t>
       </w:r>
       <w:r>
         <w:rPr>
@@ -15336,23 +14718,7 @@
           <w:rFonts w:ascii="Arial" w:hAnsi="Arial"/>
           <w:b/>
         </w:rPr>
-        <w:t xml:space="preserve">Método </w:t>
-      </w:r>
-      <w:proofErr w:type="spellStart"/>
-      <w:r>
-        <w:rPr>
-          <w:rFonts w:ascii="Arial" w:hAnsi="Arial"/>
-          <w:b/>
-        </w:rPr>
-        <w:t>mudarIcone</w:t>
-      </w:r>
-      <w:proofErr w:type="spellEnd"/>
-      <w:r>
-        <w:rPr>
-          <w:rFonts w:ascii="Arial" w:hAnsi="Arial"/>
-          <w:b/>
-        </w:rPr>
-        <w:t xml:space="preserve">: </w:t>
+        <w:t xml:space="preserve">Método mudarIcone: </w:t>
       </w:r>
       <w:r>
         <w:t>Esse método é responsável pela mudança de</w:t>
@@ -15517,23 +14883,7 @@
           <w:rFonts w:ascii="Arial" w:hAnsi="Arial"/>
           <w:b/>
         </w:rPr>
-        <w:t xml:space="preserve">Método </w:t>
-      </w:r>
-      <w:proofErr w:type="spellStart"/>
-      <w:r>
-        <w:rPr>
-          <w:rFonts w:ascii="Arial" w:hAnsi="Arial"/>
-          <w:b/>
-        </w:rPr>
-        <w:t>chamarView</w:t>
-      </w:r>
-      <w:proofErr w:type="spellEnd"/>
-      <w:r>
-        <w:rPr>
-          <w:rFonts w:ascii="Arial" w:hAnsi="Arial"/>
-          <w:b/>
-        </w:rPr>
-        <w:t xml:space="preserve">: </w:t>
+        <w:t xml:space="preserve">Método chamarView: </w:t>
       </w:r>
       <w:r>
         <w:t>Esse método é responsável pela chamada de</w:t>
@@ -15545,32 +14895,43 @@
         <w:t xml:space="preserve"> </w:t>
       </w:r>
       <w:r>
-        <w:t xml:space="preserve">uma </w:t>
-      </w:r>
-      <w:proofErr w:type="spellStart"/>
+        <w:t>uma view (tela). Ele recebe um inteiro como identificação da view, e direciona</w:t>
+      </w:r>
+      <w:r>
+        <w:rPr>
+          <w:spacing w:val="1"/>
+        </w:rPr>
+        <w:t xml:space="preserve"> </w:t>
+      </w:r>
+      <w:r>
+        <w:t>para</w:t>
+      </w:r>
+      <w:r>
+        <w:rPr>
+          <w:spacing w:val="-1"/>
+        </w:rPr>
+        <w:t xml:space="preserve"> </w:t>
+      </w:r>
+      <w:r>
+        <w:t>a</w:t>
+      </w:r>
+      <w:r>
+        <w:rPr>
+          <w:spacing w:val="-1"/>
+        </w:rPr>
+        <w:t xml:space="preserve"> </w:t>
+      </w:r>
       <w:r>
         <w:t>view</w:t>
       </w:r>
-      <w:proofErr w:type="spellEnd"/>
-      <w:r>
-        <w:t xml:space="preserve"> (tela). Ele recebe um inteiro como identificação da </w:t>
-      </w:r>
-      <w:proofErr w:type="spellStart"/>
-      <w:r>
-        <w:t>view</w:t>
-      </w:r>
-      <w:proofErr w:type="spellEnd"/>
-      <w:r>
-        <w:t>, e direciona</w:t>
-      </w:r>
-      <w:r>
-        <w:rPr>
-          <w:spacing w:val="1"/>
-        </w:rPr>
-        <w:t xml:space="preserve"> </w:t>
-      </w:r>
-      <w:r>
-        <w:t>para</w:t>
+      <w:r>
+        <w:rPr>
+          <w:spacing w:val="-3"/>
+        </w:rPr>
+        <w:t xml:space="preserve"> </w:t>
+      </w:r>
+      <w:r>
+        <w:t>de acordo</w:t>
       </w:r>
       <w:r>
         <w:rPr>
@@ -15579,7 +14940,7 @@
         <w:t xml:space="preserve"> </w:t>
       </w:r>
       <w:r>
-        <w:t>a</w:t>
+        <w:t>com</w:t>
       </w:r>
       <w:r>
         <w:rPr>
@@ -15587,11 +14948,123 @@
         </w:rPr>
         <w:t xml:space="preserve"> </w:t>
       </w:r>
-      <w:proofErr w:type="spellStart"/>
-      <w:r>
-        <w:t>view</w:t>
-      </w:r>
-      <w:proofErr w:type="spellEnd"/>
+      <w:r>
+        <w:t>a identificação.</w:t>
+      </w:r>
+    </w:p>
+    <w:p>
+      <w:pPr>
+        <w:pStyle w:val="Corpodetexto"/>
+        <w:rPr>
+          <w:sz w:val="26"/>
+        </w:rPr>
+      </w:pPr>
+    </w:p>
+    <w:p>
+      <w:pPr>
+        <w:pStyle w:val="Corpodetexto"/>
+        <w:rPr>
+          <w:sz w:val="26"/>
+        </w:rPr>
+      </w:pPr>
+    </w:p>
+    <w:p>
+      <w:pPr>
+        <w:pStyle w:val="Corpodetexto"/>
+        <w:rPr>
+          <w:sz w:val="26"/>
+        </w:rPr>
+      </w:pPr>
+    </w:p>
+    <w:p>
+      <w:pPr>
+        <w:pStyle w:val="Corpodetexto"/>
+        <w:rPr>
+          <w:sz w:val="26"/>
+        </w:rPr>
+      </w:pPr>
+    </w:p>
+    <w:p>
+      <w:pPr>
+        <w:pStyle w:val="Corpodetexto"/>
+        <w:rPr>
+          <w:sz w:val="26"/>
+        </w:rPr>
+      </w:pPr>
+    </w:p>
+    <w:p>
+      <w:pPr>
+        <w:pStyle w:val="Corpodetexto"/>
+        <w:rPr>
+          <w:sz w:val="26"/>
+        </w:rPr>
+      </w:pPr>
+    </w:p>
+    <w:p>
+      <w:pPr>
+        <w:pStyle w:val="Corpodetexto"/>
+        <w:rPr>
+          <w:sz w:val="26"/>
+        </w:rPr>
+      </w:pPr>
+    </w:p>
+    <w:p>
+      <w:pPr>
+        <w:pStyle w:val="Corpodetexto"/>
+        <w:rPr>
+          <w:sz w:val="26"/>
+        </w:rPr>
+      </w:pPr>
+    </w:p>
+    <w:p>
+      <w:pPr>
+        <w:pStyle w:val="Corpodetexto"/>
+        <w:rPr>
+          <w:sz w:val="26"/>
+        </w:rPr>
+      </w:pPr>
+    </w:p>
+    <w:p>
+      <w:pPr>
+        <w:pStyle w:val="Corpodetexto"/>
+        <w:rPr>
+          <w:sz w:val="26"/>
+        </w:rPr>
+      </w:pPr>
+    </w:p>
+    <w:p>
+      <w:pPr>
+        <w:pStyle w:val="Corpodetexto"/>
+        <w:rPr>
+          <w:sz w:val="26"/>
+        </w:rPr>
+      </w:pPr>
+    </w:p>
+    <w:p>
+      <w:pPr>
+        <w:pStyle w:val="Corpodetexto"/>
+        <w:rPr>
+          <w:sz w:val="26"/>
+        </w:rPr>
+      </w:pPr>
+    </w:p>
+    <w:p>
+      <w:pPr>
+        <w:pStyle w:val="Corpodetexto"/>
+        <w:spacing w:before="3"/>
+        <w:rPr>
+          <w:sz w:val="29"/>
+        </w:rPr>
+      </w:pPr>
+    </w:p>
+    <w:p>
+      <w:pPr>
+        <w:pStyle w:val="Corpodetexto"/>
+        <w:ind w:left="222"/>
+      </w:pPr>
+      <w:r>
+        <w:t>Figura</w:t>
+      </w:r>
       <w:r>
         <w:rPr>
           <w:spacing w:val="-3"/>
@@ -15599,7 +15072,7 @@
         <w:t xml:space="preserve"> </w:t>
       </w:r>
       <w:r>
-        <w:t>de acordo</w:t>
+        <w:t>6–</w:t>
       </w:r>
       <w:r>
         <w:rPr>
@@ -15608,147 +15081,6 @@
         <w:t xml:space="preserve"> </w:t>
       </w:r>
       <w:r>
-        <w:t>com</w:t>
-      </w:r>
-      <w:r>
-        <w:rPr>
-          <w:spacing w:val="-1"/>
-        </w:rPr>
-        <w:t xml:space="preserve"> </w:t>
-      </w:r>
-      <w:r>
-        <w:t>a identificação.</w:t>
-      </w:r>
-    </w:p>
-    <w:p>
-      <w:pPr>
-        <w:pStyle w:val="Corpodetexto"/>
-        <w:rPr>
-          <w:sz w:val="26"/>
-        </w:rPr>
-      </w:pPr>
-    </w:p>
-    <w:p>
-      <w:pPr>
-        <w:pStyle w:val="Corpodetexto"/>
-        <w:rPr>
-          <w:sz w:val="26"/>
-        </w:rPr>
-      </w:pPr>
-    </w:p>
-    <w:p>
-      <w:pPr>
-        <w:pStyle w:val="Corpodetexto"/>
-        <w:rPr>
-          <w:sz w:val="26"/>
-        </w:rPr>
-      </w:pPr>
-    </w:p>
-    <w:p>
-      <w:pPr>
-        <w:pStyle w:val="Corpodetexto"/>
-        <w:rPr>
-          <w:sz w:val="26"/>
-        </w:rPr>
-      </w:pPr>
-    </w:p>
-    <w:p>
-      <w:pPr>
-        <w:pStyle w:val="Corpodetexto"/>
-        <w:rPr>
-          <w:sz w:val="26"/>
-        </w:rPr>
-      </w:pPr>
-    </w:p>
-    <w:p>
-      <w:pPr>
-        <w:pStyle w:val="Corpodetexto"/>
-        <w:rPr>
-          <w:sz w:val="26"/>
-        </w:rPr>
-      </w:pPr>
-    </w:p>
-    <w:p>
-      <w:pPr>
-        <w:pStyle w:val="Corpodetexto"/>
-        <w:rPr>
-          <w:sz w:val="26"/>
-        </w:rPr>
-      </w:pPr>
-    </w:p>
-    <w:p>
-      <w:pPr>
-        <w:pStyle w:val="Corpodetexto"/>
-        <w:rPr>
-          <w:sz w:val="26"/>
-        </w:rPr>
-      </w:pPr>
-    </w:p>
-    <w:p>
-      <w:pPr>
-        <w:pStyle w:val="Corpodetexto"/>
-        <w:rPr>
-          <w:sz w:val="26"/>
-        </w:rPr>
-      </w:pPr>
-    </w:p>
-    <w:p>
-      <w:pPr>
-        <w:pStyle w:val="Corpodetexto"/>
-        <w:rPr>
-          <w:sz w:val="26"/>
-        </w:rPr>
-      </w:pPr>
-    </w:p>
-    <w:p>
-      <w:pPr>
-        <w:pStyle w:val="Corpodetexto"/>
-        <w:rPr>
-          <w:sz w:val="26"/>
-        </w:rPr>
-      </w:pPr>
-    </w:p>
-    <w:p>
-      <w:pPr>
-        <w:pStyle w:val="Corpodetexto"/>
-        <w:rPr>
-          <w:sz w:val="26"/>
-        </w:rPr>
-      </w:pPr>
-    </w:p>
-    <w:p>
-      <w:pPr>
-        <w:pStyle w:val="Corpodetexto"/>
-        <w:spacing w:before="3"/>
-        <w:rPr>
-          <w:sz w:val="29"/>
-        </w:rPr>
-      </w:pPr>
-    </w:p>
-    <w:p>
-      <w:pPr>
-        <w:pStyle w:val="Corpodetexto"/>
-        <w:ind w:left="222"/>
-      </w:pPr>
-      <w:r>
-        <w:t>Figura</w:t>
-      </w:r>
-      <w:r>
-        <w:rPr>
-          <w:spacing w:val="-3"/>
-        </w:rPr>
-        <w:t xml:space="preserve"> </w:t>
-      </w:r>
-      <w:r>
-        <w:t>6–</w:t>
-      </w:r>
-      <w:r>
-        <w:rPr>
-          <w:spacing w:val="-1"/>
-        </w:rPr>
-        <w:t xml:space="preserve"> </w:t>
-      </w:r>
-      <w:r>
         <w:t>Classe</w:t>
       </w:r>
       <w:r>
@@ -15757,13 +15089,8 @@
         </w:rPr>
         <w:t xml:space="preserve"> </w:t>
       </w:r>
-      <w:proofErr w:type="spellStart"/>
-      <w:r>
-        <w:t>AjudarMeioAmbiente_View</w:t>
-      </w:r>
-      <w:proofErr w:type="spellEnd"/>
-      <w:r>
-        <w:t>.</w:t>
+      <w:r>
+        <w:t>AjudarMeioAmbiente_View.</w:t>
       </w:r>
       <w:r>
         <w:rPr>
@@ -16051,7 +15378,6 @@
         </w:rPr>
         <w:t xml:space="preserve"> </w:t>
       </w:r>
-      <w:proofErr w:type="spellStart"/>
       <w:r>
         <w:rPr>
           <w:rFonts w:ascii="Arial" w:hAnsi="Arial"/>
@@ -16059,7 +15385,6 @@
         </w:rPr>
         <w:t>inicializarComponentes</w:t>
       </w:r>
-      <w:proofErr w:type="spellEnd"/>
       <w:r>
         <w:t>.</w:t>
       </w:r>
@@ -16216,13 +15541,8 @@
         </w:rPr>
         <w:t xml:space="preserve"> </w:t>
       </w:r>
-      <w:proofErr w:type="spellStart"/>
-      <w:r>
-        <w:t>PessoasMeioAmbiente_View</w:t>
-      </w:r>
-      <w:proofErr w:type="spellEnd"/>
-      <w:r>
-        <w:t>.</w:t>
+      <w:r>
+        <w:t>PessoasMeioAmbiente_View.</w:t>
       </w:r>
       <w:r>
         <w:rPr>
@@ -16297,23 +15617,7 @@
           <w:rFonts w:ascii="Arial" w:hAnsi="Arial"/>
           <w:b/>
         </w:rPr>
-        <w:t xml:space="preserve">Método </w:t>
-      </w:r>
-      <w:proofErr w:type="spellStart"/>
-      <w:r>
-        <w:rPr>
-          <w:rFonts w:ascii="Arial" w:hAnsi="Arial"/>
-          <w:b/>
-        </w:rPr>
-        <w:t>mudarIcone</w:t>
-      </w:r>
-      <w:proofErr w:type="spellEnd"/>
-      <w:r>
-        <w:rPr>
-          <w:rFonts w:ascii="Arial" w:hAnsi="Arial"/>
-          <w:b/>
-        </w:rPr>
-        <w:t xml:space="preserve">: </w:t>
+        <w:t xml:space="preserve">Método mudarIcone: </w:t>
       </w:r>
       <w:r>
         <w:t>Esse método é responsável pela mudança de</w:t>
@@ -16430,23 +15734,7 @@
           <w:rFonts w:ascii="Arial" w:hAnsi="Arial"/>
           <w:b/>
         </w:rPr>
-        <w:t xml:space="preserve">Método </w:t>
-      </w:r>
-      <w:proofErr w:type="spellStart"/>
-      <w:r>
-        <w:rPr>
-          <w:rFonts w:ascii="Arial" w:hAnsi="Arial"/>
-          <w:b/>
-        </w:rPr>
-        <w:t>chamarView</w:t>
-      </w:r>
-      <w:proofErr w:type="spellEnd"/>
-      <w:r>
-        <w:rPr>
-          <w:rFonts w:ascii="Arial" w:hAnsi="Arial"/>
-          <w:b/>
-        </w:rPr>
-        <w:t xml:space="preserve">: </w:t>
+        <w:t xml:space="preserve">Método chamarView: </w:t>
       </w:r>
       <w:r>
         <w:t>Esse método é responsável pela chamada de</w:t>
@@ -16458,53 +15746,35 @@
         <w:t xml:space="preserve"> </w:t>
       </w:r>
       <w:r>
-        <w:t xml:space="preserve">uma </w:t>
-      </w:r>
-      <w:proofErr w:type="spellStart"/>
+        <w:t>uma view (tela). Ele recebe um inteiro como identificação da view, e direciona</w:t>
+      </w:r>
+      <w:r>
+        <w:rPr>
+          <w:spacing w:val="1"/>
+        </w:rPr>
+        <w:t xml:space="preserve"> </w:t>
+      </w:r>
+      <w:r>
+        <w:t>para</w:t>
+      </w:r>
+      <w:r>
+        <w:rPr>
+          <w:spacing w:val="-1"/>
+        </w:rPr>
+        <w:t xml:space="preserve"> </w:t>
+      </w:r>
+      <w:r>
+        <w:t>a</w:t>
+      </w:r>
+      <w:r>
+        <w:rPr>
+          <w:spacing w:val="-1"/>
+        </w:rPr>
+        <w:t xml:space="preserve"> </w:t>
+      </w:r>
       <w:r>
         <w:t>view</w:t>
       </w:r>
-      <w:proofErr w:type="spellEnd"/>
-      <w:r>
-        <w:t xml:space="preserve"> (tela). Ele recebe um inteiro como identificação da </w:t>
-      </w:r>
-      <w:proofErr w:type="spellStart"/>
-      <w:r>
-        <w:t>view</w:t>
-      </w:r>
-      <w:proofErr w:type="spellEnd"/>
-      <w:r>
-        <w:t>, e direciona</w:t>
-      </w:r>
-      <w:r>
-        <w:rPr>
-          <w:spacing w:val="1"/>
-        </w:rPr>
-        <w:t xml:space="preserve"> </w:t>
-      </w:r>
-      <w:r>
-        <w:t>para</w:t>
-      </w:r>
-      <w:r>
-        <w:rPr>
-          <w:spacing w:val="-1"/>
-        </w:rPr>
-        <w:t xml:space="preserve"> </w:t>
-      </w:r>
-      <w:r>
-        <w:t>a</w:t>
-      </w:r>
-      <w:r>
-        <w:rPr>
-          <w:spacing w:val="-1"/>
-        </w:rPr>
-        <w:t xml:space="preserve"> </w:t>
-      </w:r>
-      <w:proofErr w:type="spellStart"/>
-      <w:r>
-        <w:t>view</w:t>
-      </w:r>
-      <w:proofErr w:type="spellEnd"/>
       <w:r>
         <w:rPr>
           <w:spacing w:val="-3"/>
@@ -16549,7 +15819,6 @@
         <w:ind w:left="222" w:right="559" w:firstLine="707"/>
         <w:jc w:val="both"/>
       </w:pPr>
-      <w:proofErr w:type="spellStart"/>
       <w:r>
         <w:rPr>
           <w:rFonts w:ascii="Arial" w:hAnsi="Arial"/>
@@ -16558,11 +15827,7 @@
         <w:t>inicializarComponentes</w:t>
       </w:r>
       <w:r>
-        <w:t>.Essa</w:t>
-      </w:r>
-      <w:proofErr w:type="spellEnd"/>
-      <w:r>
-        <w:t xml:space="preserve"> classe contém um método para inicializar</w:t>
+        <w:t>.Essa classe contém um método para inicializar</w:t>
       </w:r>
       <w:r>
         <w:rPr>
@@ -16838,22 +16103,18 @@
         </w:rPr>
         <w:t xml:space="preserve"> </w:t>
       </w:r>
-      <w:proofErr w:type="spellStart"/>
       <w:r>
         <w:t>splash</w:t>
       </w:r>
-      <w:proofErr w:type="spellEnd"/>
       <w:r>
         <w:rPr>
           <w:spacing w:val="29"/>
         </w:rPr>
         <w:t xml:space="preserve"> </w:t>
       </w:r>
-      <w:proofErr w:type="spellStart"/>
       <w:r>
         <w:t>screen</w:t>
       </w:r>
-      <w:proofErr w:type="spellEnd"/>
       <w:r>
         <w:rPr>
           <w:spacing w:val="31"/>
@@ -17873,15 +17134,7 @@
         <w:t xml:space="preserve"> </w:t>
       </w:r>
       <w:r>
-        <w:t>“</w:t>
-      </w:r>
-      <w:proofErr w:type="spellStart"/>
-      <w:r>
-        <w:t>mudarIcone</w:t>
-      </w:r>
-      <w:proofErr w:type="spellEnd"/>
-      <w:r>
-        <w:t>”</w:t>
+        <w:t>“mudarIcone”</w:t>
       </w:r>
       <w:r>
         <w:rPr>
@@ -17890,15 +17143,7 @@
         <w:t xml:space="preserve"> </w:t>
       </w:r>
       <w:r>
-        <w:t>e “</w:t>
-      </w:r>
-      <w:proofErr w:type="spellStart"/>
-      <w:r>
-        <w:t>chamarView</w:t>
-      </w:r>
-      <w:proofErr w:type="spellEnd"/>
-      <w:r>
-        <w:t>”.</w:t>
+        <w:t>e “chamarView”.</w:t>
       </w:r>
     </w:p>
     <w:p>
@@ -18914,149 +18159,129 @@
         </w:rPr>
         <w:t xml:space="preserve"> </w:t>
       </w:r>
-      <w:proofErr w:type="spellStart"/>
       <w:r>
         <w:rPr>
           <w:rFonts w:ascii="Arial" w:hAnsi="Arial"/>
           <w:b/>
         </w:rPr>
-        <w:t>chamarView</w:t>
-      </w:r>
-      <w:proofErr w:type="spellEnd"/>
+        <w:t xml:space="preserve">chamarView </w:t>
+      </w:r>
+      <w:r>
+        <w:t xml:space="preserve">e </w:t>
+      </w:r>
       <w:r>
         <w:rPr>
           <w:rFonts w:ascii="Arial" w:hAnsi="Arial"/>
           <w:b/>
         </w:rPr>
-        <w:t xml:space="preserve"> </w:t>
-      </w:r>
-      <w:r>
-        <w:t xml:space="preserve">e </w:t>
-      </w:r>
-      <w:proofErr w:type="spellStart"/>
+        <w:t xml:space="preserve">mudarIcone. </w:t>
+      </w:r>
+      <w:r>
+        <w:t>Essa tela contém um método para inicializar os</w:t>
+      </w:r>
+      <w:r>
+        <w:rPr>
+          <w:spacing w:val="1"/>
+        </w:rPr>
+        <w:t xml:space="preserve"> </w:t>
+      </w:r>
+      <w:r>
+        <w:t>componentes de maneira personalizada, e esse método modifica a visibilidade</w:t>
+      </w:r>
+      <w:r>
+        <w:rPr>
+          <w:spacing w:val="1"/>
+        </w:rPr>
+        <w:t xml:space="preserve"> </w:t>
+      </w:r>
+      <w:r>
+        <w:t>dos</w:t>
+      </w:r>
+      <w:r>
+        <w:rPr>
+          <w:spacing w:val="1"/>
+        </w:rPr>
+        <w:t xml:space="preserve"> </w:t>
+      </w:r>
+      <w:r>
+        <w:t>botões</w:t>
+      </w:r>
+      <w:r>
+        <w:rPr>
+          <w:spacing w:val="1"/>
+        </w:rPr>
+        <w:t xml:space="preserve"> </w:t>
+      </w:r>
+      <w:r>
+        <w:t>“avançar</w:t>
+      </w:r>
+      <w:r>
+        <w:rPr>
+          <w:spacing w:val="1"/>
+        </w:rPr>
+        <w:t xml:space="preserve"> </w:t>
+      </w:r>
+      <w:r>
+        <w:t>página”</w:t>
+      </w:r>
+      <w:r>
+        <w:rPr>
+          <w:spacing w:val="1"/>
+        </w:rPr>
+        <w:t xml:space="preserve"> </w:t>
+      </w:r>
+      <w:r>
+        <w:t>e</w:t>
+      </w:r>
+      <w:r>
+        <w:rPr>
+          <w:spacing w:val="1"/>
+        </w:rPr>
+        <w:t xml:space="preserve"> </w:t>
+      </w:r>
+      <w:r>
+        <w:t>“voltar</w:t>
+      </w:r>
+      <w:r>
+        <w:rPr>
+          <w:spacing w:val="1"/>
+        </w:rPr>
+        <w:t xml:space="preserve"> </w:t>
+      </w:r>
+      <w:r>
+        <w:t>página”,</w:t>
+      </w:r>
+      <w:r>
+        <w:rPr>
+          <w:spacing w:val="1"/>
+        </w:rPr>
+        <w:t xml:space="preserve"> </w:t>
+      </w:r>
+      <w:r>
+        <w:t>chamado</w:t>
+      </w:r>
+      <w:r>
+        <w:rPr>
+          <w:spacing w:val="1"/>
+        </w:rPr>
+        <w:t xml:space="preserve"> </w:t>
+      </w:r>
+      <w:r>
+        <w:t>de</w:t>
+      </w:r>
+      <w:r>
+        <w:rPr>
+          <w:spacing w:val="1"/>
+        </w:rPr>
+        <w:t xml:space="preserve"> </w:t>
+      </w:r>
       <w:r>
         <w:rPr>
           <w:rFonts w:ascii="Arial" w:hAnsi="Arial"/>
           <w:b/>
         </w:rPr>
-        <w:t>mudarIcone</w:t>
-      </w:r>
-      <w:proofErr w:type="spellEnd"/>
-      <w:r>
-        <w:rPr>
-          <w:rFonts w:ascii="Arial" w:hAnsi="Arial"/>
-          <w:b/>
-        </w:rPr>
-        <w:t xml:space="preserve">. </w:t>
-      </w:r>
-      <w:r>
-        <w:t>Essa tela contém um método para inicializar os</w:t>
-      </w:r>
-      <w:r>
-        <w:rPr>
-          <w:spacing w:val="1"/>
-        </w:rPr>
-        <w:t xml:space="preserve"> </w:t>
-      </w:r>
-      <w:r>
-        <w:t>componentes de maneira personalizada, e esse método modifica a visibilidade</w:t>
-      </w:r>
-      <w:r>
-        <w:rPr>
-          <w:spacing w:val="1"/>
-        </w:rPr>
-        <w:t xml:space="preserve"> </w:t>
-      </w:r>
-      <w:r>
-        <w:t>dos</w:t>
-      </w:r>
-      <w:r>
-        <w:rPr>
-          <w:spacing w:val="1"/>
-        </w:rPr>
-        <w:t xml:space="preserve"> </w:t>
-      </w:r>
-      <w:r>
-        <w:t>botões</w:t>
-      </w:r>
-      <w:r>
-        <w:rPr>
-          <w:spacing w:val="1"/>
-        </w:rPr>
-        <w:t xml:space="preserve"> </w:t>
-      </w:r>
-      <w:r>
-        <w:t>“avançar</w:t>
-      </w:r>
-      <w:r>
-        <w:rPr>
-          <w:spacing w:val="1"/>
-        </w:rPr>
-        <w:t xml:space="preserve"> </w:t>
-      </w:r>
-      <w:r>
-        <w:t>página”</w:t>
-      </w:r>
-      <w:r>
-        <w:rPr>
-          <w:spacing w:val="1"/>
-        </w:rPr>
-        <w:t xml:space="preserve"> </w:t>
-      </w:r>
-      <w:r>
-        <w:t>e</w:t>
-      </w:r>
-      <w:r>
-        <w:rPr>
-          <w:spacing w:val="1"/>
-        </w:rPr>
-        <w:t xml:space="preserve"> </w:t>
-      </w:r>
-      <w:r>
-        <w:t>“voltar</w:t>
-      </w:r>
-      <w:r>
-        <w:rPr>
-          <w:spacing w:val="1"/>
-        </w:rPr>
-        <w:t xml:space="preserve"> </w:t>
-      </w:r>
-      <w:r>
-        <w:t>página”,</w:t>
-      </w:r>
-      <w:r>
-        <w:rPr>
-          <w:spacing w:val="1"/>
-        </w:rPr>
-        <w:t xml:space="preserve"> </w:t>
-      </w:r>
-      <w:r>
-        <w:t>chamado</w:t>
-      </w:r>
-      <w:r>
-        <w:rPr>
-          <w:spacing w:val="1"/>
-        </w:rPr>
-        <w:t xml:space="preserve"> </w:t>
-      </w:r>
-      <w:r>
-        <w:t>de</w:t>
-      </w:r>
-      <w:r>
-        <w:rPr>
-          <w:spacing w:val="1"/>
-        </w:rPr>
-        <w:t xml:space="preserve"> </w:t>
-      </w:r>
-      <w:proofErr w:type="spellStart"/>
-      <w:r>
-        <w:rPr>
-          <w:rFonts w:ascii="Arial" w:hAnsi="Arial"/>
-          <w:b/>
-        </w:rPr>
         <w:t>inicializarComponentes</w:t>
       </w:r>
-      <w:proofErr w:type="spellEnd"/>
       <w:r>
         <w:t>.</w:t>
       </w:r>
@@ -19631,15 +18856,7 @@
         <w:t xml:space="preserve"> </w:t>
       </w:r>
       <w:r>
-        <w:t xml:space="preserve">informado na figura 8 sobre três celebridades mundiais: Leonardo </w:t>
-      </w:r>
-      <w:proofErr w:type="spellStart"/>
-      <w:r>
-        <w:t>DiCaprio</w:t>
-      </w:r>
-      <w:proofErr w:type="spellEnd"/>
-      <w:r>
-        <w:t>,</w:t>
+        <w:t>informado na figura 8 sobre três celebridades mundiais: Leonardo DiCaprio,</w:t>
       </w:r>
       <w:r>
         <w:rPr>
@@ -19656,11 +18873,9 @@
         </w:rPr>
         <w:t xml:space="preserve"> </w:t>
       </w:r>
-      <w:proofErr w:type="spellStart"/>
       <w:r>
         <w:t>Bündchen</w:t>
       </w:r>
-      <w:proofErr w:type="spellEnd"/>
       <w:r>
         <w:rPr>
           <w:spacing w:val="1"/>
@@ -19721,11 +18936,9 @@
         </w:rPr>
         <w:t xml:space="preserve"> </w:t>
       </w:r>
-      <w:proofErr w:type="spellStart"/>
       <w:r>
         <w:t>respectivas</w:t>
       </w:r>
-      <w:proofErr w:type="spellEnd"/>
       <w:r>
         <w:rPr>
           <w:spacing w:val="1"/>
@@ -20109,15 +19322,7 @@
         <w:t xml:space="preserve"> </w:t>
       </w:r>
       <w:r>
-        <w:t xml:space="preserve">exemplo, </w:t>
-      </w:r>
-      <w:proofErr w:type="spellStart"/>
-      <w:r>
-        <w:t>DiCaprio</w:t>
-      </w:r>
-      <w:proofErr w:type="spellEnd"/>
-      <w:r>
-        <w:t>.</w:t>
+        <w:t>exemplo, DiCaprio.</w:t>
       </w:r>
     </w:p>
     <w:p>
@@ -20235,11 +19440,9 @@
         </w:rPr>
         <w:t xml:space="preserve"> </w:t>
       </w:r>
-      <w:proofErr w:type="spellStart"/>
       <w:r>
         <w:t>DiCaprio</w:t>
       </w:r>
-      <w:proofErr w:type="spellEnd"/>
       <w:r>
         <w:rPr>
           <w:spacing w:val="21"/>
@@ -20941,13 +20144,8 @@
         </w:rPr>
         <w:t xml:space="preserve"> </w:t>
       </w:r>
-      <w:proofErr w:type="spellStart"/>
-      <w:r>
-        <w:t>econservação</w:t>
-      </w:r>
-      <w:proofErr w:type="spellEnd"/>
-      <w:r>
-        <w:t>.</w:t>
+      <w:r>
+        <w:t>econservação.</w:t>
       </w:r>
       <w:r>
         <w:rPr>
@@ -21080,13 +20278,8 @@
         </w:rPr>
         <w:t xml:space="preserve"> </w:t>
       </w:r>
-      <w:proofErr w:type="gramStart"/>
-      <w:r>
-        <w:t>aguas</w:t>
-      </w:r>
-      <w:proofErr w:type="gramEnd"/>
-      <w:r>
-        <w:t>,</w:t>
+      <w:r>
+        <w:t>aguas,</w:t>
       </w:r>
       <w:r>
         <w:rPr>
@@ -21146,32 +20339,8 @@
           <w:rPr>
             <w:color w:val="0000FF"/>
           </w:rPr>
-          <w:t>a-</w:t>
+          <w:t>a-poluicao-das-aguas.ghtml</w:t>
         </w:r>
-        <w:proofErr w:type="spellStart"/>
-        <w:r>
-          <w:rPr>
-            <w:color w:val="0000FF"/>
-          </w:rPr>
-          <w:t>poluicao</w:t>
-        </w:r>
-        <w:proofErr w:type="spellEnd"/>
-        <w:r>
-          <w:rPr>
-            <w:color w:val="0000FF"/>
-          </w:rPr>
-          <w:t>-das-</w:t>
-        </w:r>
-        <w:proofErr w:type="spellStart"/>
-        <w:proofErr w:type="gramStart"/>
-        <w:r>
-          <w:rPr>
-            <w:color w:val="0000FF"/>
-          </w:rPr>
-          <w:t>aguas.ghtml</w:t>
-        </w:r>
-        <w:proofErr w:type="spellEnd"/>
-        <w:proofErr w:type="gramEnd"/>
       </w:hyperlink>
       <w:r>
         <w:rPr>
@@ -21253,6 +20422,11 @@
         <w:rPr>
           <w:sz w:val="20"/>
         </w:rPr>
+        <w:sectPr>
+          <w:pgSz w:w="11910" w:h="16840"/>
+          <w:pgMar w:top="1080" w:right="1140" w:bottom="960" w:left="1480" w:header="712" w:footer="779" w:gutter="0"/>
+          <w:cols w:space="720"/>
+        </w:sectPr>
       </w:pPr>
       <w:r>
         <w:rPr>
@@ -21311,7 +20485,7 @@
     <w:p>
       <w:pPr>
         <w:rPr>
-          <w:sz w:val="20"/>
+          <w:sz w:val="17"/>
         </w:rPr>
         <w:sectPr>
           <w:pgSz w:w="11910" w:h="16840"/>
@@ -21322,17 +20496,8 @@
     </w:p>
     <w:p>
       <w:pPr>
-        <w:pStyle w:val="Corpodetexto"/>
-        <w:spacing w:before="4"/>
-        <w:rPr>
-          <w:sz w:val="17"/>
-        </w:rPr>
-      </w:pPr>
-    </w:p>
-    <w:p>
-      <w:pPr>
-        <w:rPr>
-          <w:sz w:val="17"/>
+        <w:rPr>
+          <w:sz w:val="20"/>
         </w:rPr>
         <w:sectPr>
           <w:pgSz w:w="11910" w:h="16840"/>
@@ -21347,182 +20512,16 @@
         <w:rPr>
           <w:sz w:val="20"/>
         </w:rPr>
-      </w:pPr>
-    </w:p>
-    <w:p>
-      <w:pPr>
-        <w:pStyle w:val="Corpodetexto"/>
-        <w:spacing w:before="9" w:after="1"/>
-        <w:rPr>
-          <w:sz w:val="10"/>
-        </w:rPr>
-      </w:pPr>
-    </w:p>
-    <w:p>
-      <w:pPr>
-        <w:pStyle w:val="Corpodetexto"/>
-        <w:ind w:left="266"/>
-        <w:rPr>
-          <w:sz w:val="20"/>
-        </w:rPr>
-      </w:pPr>
-    </w:p>
-    <w:p>
-      <w:pPr>
-        <w:rPr>
-          <w:sz w:val="20"/>
-        </w:rPr>
         <w:sectPr>
           <w:pgSz w:w="11910" w:h="16840"/>
           <w:pgMar w:top="1080" w:right="1140" w:bottom="960" w:left="1480" w:header="712" w:footer="779" w:gutter="0"/>
           <w:cols w:space="720"/>
         </w:sectPr>
       </w:pPr>
-      <w:r>
-        <w:rPr>
-          <w:noProof/>
-          <w:sz w:val="20"/>
-        </w:rPr>
-        <w:drawing>
-          <wp:inline distT="0" distB="0" distL="0" distR="0" wp14:anchorId="2A4105FA" wp14:editId="5AF2F454">
-            <wp:extent cx="8629895" cy="4186781"/>
-            <wp:effectExtent l="0" t="7303" r="0" b="0"/>
-            <wp:docPr id="8" name="Imagem 8" descr="Interface gráfica do usuário, Texto, Aplicativo&#10;&#10;Descrição gerada automaticamente"/>
-            <wp:cNvGraphicFramePr>
-              <a:graphicFrameLocks xmlns:a="http://schemas.openxmlformats.org/drawingml/2006/main" noChangeAspect="1"/>
-            </wp:cNvGraphicFramePr>
-            <a:graphic xmlns:a="http://schemas.openxmlformats.org/drawingml/2006/main">
-              <a:graphicData uri="http://schemas.openxmlformats.org/drawingml/2006/picture">
-                <pic:pic xmlns:pic="http://schemas.openxmlformats.org/drawingml/2006/picture">
-                  <pic:nvPicPr>
-                    <pic:cNvPr id="8" name="Imagem 8" descr="Interface gráfica do usuário, Texto, Aplicativo&#10;&#10;Descrição gerada automaticamente"/>
-                    <pic:cNvPicPr>
-                      <a:picLocks noChangeAspect="1" noChangeArrowheads="1"/>
-                    </pic:cNvPicPr>
-                  </pic:nvPicPr>
-                  <pic:blipFill>
-                    <a:blip r:embed="rId37">
-                      <a:extLst>
-                        <a:ext uri="{28A0092B-C50C-407E-A947-70E740481C1C}">
-                          <a14:useLocalDpi xmlns:a14="http://schemas.microsoft.com/office/drawing/2010/main" val="0"/>
-                        </a:ext>
-                      </a:extLst>
-                    </a:blip>
-                    <a:srcRect/>
-                    <a:stretch>
-                      <a:fillRect/>
-                    </a:stretch>
-                  </pic:blipFill>
-                  <pic:spPr bwMode="auto">
-                    <a:xfrm rot="5400000">
-                      <a:off x="0" y="0"/>
-                      <a:ext cx="8649237" cy="4196165"/>
-                    </a:xfrm>
-                    <a:prstGeom prst="rect">
-                      <a:avLst/>
-                    </a:prstGeom>
-                    <a:noFill/>
-                    <a:ln>
-                      <a:noFill/>
-                    </a:ln>
-                  </pic:spPr>
-                </pic:pic>
-              </a:graphicData>
-            </a:graphic>
-          </wp:inline>
-        </w:drawing>
-      </w:r>
-    </w:p>
-    <w:p>
-      <w:pPr>
-        <w:pStyle w:val="Corpodetexto"/>
-        <w:rPr>
-          <w:sz w:val="20"/>
-        </w:rPr>
-      </w:pPr>
-    </w:p>
-    <w:p>
-      <w:pPr>
-        <w:pStyle w:val="Corpodetexto"/>
-        <w:spacing w:before="8"/>
-        <w:rPr>
-          <w:sz w:val="23"/>
-        </w:rPr>
-      </w:pPr>
-    </w:p>
-    <w:p>
-      <w:pPr>
-        <w:pStyle w:val="Corpodetexto"/>
-        <w:ind w:left="464"/>
-        <w:rPr>
-          <w:sz w:val="20"/>
-        </w:rPr>
-      </w:pPr>
-      <w:r>
-        <w:rPr>
-          <w:noProof/>
-          <w:sz w:val="20"/>
-        </w:rPr>
-        <w:lastRenderedPageBreak/>
-        <w:t>;</w:t>
-      </w:r>
-      <w:r>
-        <w:rPr>
-          <w:noProof/>
-          <w:sz w:val="20"/>
-        </w:rPr>
-        <w:drawing>
-          <wp:inline distT="0" distB="0" distL="0" distR="0" wp14:anchorId="10284DA9" wp14:editId="2FE9E5D9">
-            <wp:extent cx="9057343" cy="4562052"/>
-            <wp:effectExtent l="0" t="317" r="0" b="0"/>
-            <wp:docPr id="10" name="Imagem 10"/>
-            <wp:cNvGraphicFramePr>
-              <a:graphicFrameLocks xmlns:a="http://schemas.openxmlformats.org/drawingml/2006/main" noChangeAspect="1"/>
-            </wp:cNvGraphicFramePr>
-            <a:graphic xmlns:a="http://schemas.openxmlformats.org/drawingml/2006/main">
-              <a:graphicData uri="http://schemas.openxmlformats.org/drawingml/2006/picture">
-                <pic:pic xmlns:pic="http://schemas.openxmlformats.org/drawingml/2006/picture">
-                  <pic:nvPicPr>
-                    <pic:cNvPr id="0" name="Picture 2"/>
-                    <pic:cNvPicPr>
-                      <a:picLocks noChangeAspect="1" noChangeArrowheads="1"/>
-                    </pic:cNvPicPr>
-                  </pic:nvPicPr>
-                  <pic:blipFill>
-                    <a:blip r:embed="rId38">
-                      <a:extLst>
-                        <a:ext uri="{28A0092B-C50C-407E-A947-70E740481C1C}">
-                          <a14:useLocalDpi xmlns:a14="http://schemas.microsoft.com/office/drawing/2010/main" val="0"/>
-                        </a:ext>
-                      </a:extLst>
-                    </a:blip>
-                    <a:srcRect/>
-                    <a:stretch>
-                      <a:fillRect/>
-                    </a:stretch>
-                  </pic:blipFill>
-                  <pic:spPr bwMode="auto">
-                    <a:xfrm rot="5400000">
-                      <a:off x="0" y="0"/>
-                      <a:ext cx="9072687" cy="4569780"/>
-                    </a:xfrm>
-                    <a:prstGeom prst="rect">
-                      <a:avLst/>
-                    </a:prstGeom>
-                    <a:noFill/>
-                    <a:ln>
-                      <a:noFill/>
-                    </a:ln>
-                  </pic:spPr>
-                </pic:pic>
-              </a:graphicData>
-            </a:graphic>
-          </wp:inline>
-        </w:drawing>
-      </w:r>
-    </w:p>
-    <w:p>
-      <w:pPr>
+    </w:p>
+    <w:p>
+      <w:pPr>
+        <w:pStyle w:val="Corpodetexto"/>
         <w:rPr>
           <w:sz w:val="20"/>
         </w:rPr>
@@ -21539,184 +20538,12 @@
         <w:rPr>
           <w:sz w:val="20"/>
         </w:rPr>
-      </w:pPr>
-    </w:p>
-    <w:p>
-      <w:pPr>
-        <w:pStyle w:val="Corpodetexto"/>
-        <w:rPr>
-          <w:sz w:val="20"/>
-        </w:rPr>
-      </w:pPr>
-    </w:p>
-    <w:p>
-      <w:pPr>
-        <w:pStyle w:val="Corpodetexto"/>
-        <w:spacing w:before="8"/>
-        <w:rPr>
-          <w:sz w:val="25"/>
-        </w:rPr>
-      </w:pPr>
-    </w:p>
-    <w:p>
-      <w:pPr>
-        <w:pStyle w:val="Corpodetexto"/>
-        <w:ind w:left="975"/>
-        <w:rPr>
-          <w:sz w:val="20"/>
-        </w:rPr>
-      </w:pPr>
-      <w:r>
-        <w:rPr>
-          <w:noProof/>
-          <w:sz w:val="20"/>
-        </w:rPr>
-        <w:drawing>
-          <wp:inline distT="0" distB="0" distL="0" distR="0" wp14:anchorId="7A7B079E" wp14:editId="1A75D631">
-            <wp:extent cx="8231649" cy="4455480"/>
-            <wp:effectExtent l="2223" t="0" r="317" b="318"/>
-            <wp:docPr id="12" name="Imagem 12"/>
-            <wp:cNvGraphicFramePr>
-              <a:graphicFrameLocks xmlns:a="http://schemas.openxmlformats.org/drawingml/2006/main" noChangeAspect="1"/>
-            </wp:cNvGraphicFramePr>
-            <a:graphic xmlns:a="http://schemas.openxmlformats.org/drawingml/2006/main">
-              <a:graphicData uri="http://schemas.openxmlformats.org/drawingml/2006/picture">
-                <pic:pic xmlns:pic="http://schemas.openxmlformats.org/drawingml/2006/picture">
-                  <pic:nvPicPr>
-                    <pic:cNvPr id="0" name="Picture 3"/>
-                    <pic:cNvPicPr>
-                      <a:picLocks noChangeAspect="1" noChangeArrowheads="1"/>
-                    </pic:cNvPicPr>
-                  </pic:nvPicPr>
-                  <pic:blipFill>
-                    <a:blip r:embed="rId39">
-                      <a:extLst>
-                        <a:ext uri="{28A0092B-C50C-407E-A947-70E740481C1C}">
-                          <a14:useLocalDpi xmlns:a14="http://schemas.microsoft.com/office/drawing/2010/main" val="0"/>
-                        </a:ext>
-                      </a:extLst>
-                    </a:blip>
-                    <a:srcRect/>
-                    <a:stretch>
-                      <a:fillRect/>
-                    </a:stretch>
-                  </pic:blipFill>
-                  <pic:spPr bwMode="auto">
-                    <a:xfrm rot="5400000">
-                      <a:off x="0" y="0"/>
-                      <a:ext cx="8251698" cy="4466332"/>
-                    </a:xfrm>
-                    <a:prstGeom prst="rect">
-                      <a:avLst/>
-                    </a:prstGeom>
-                    <a:noFill/>
-                    <a:ln>
-                      <a:noFill/>
-                    </a:ln>
-                  </pic:spPr>
-                </pic:pic>
-              </a:graphicData>
-            </a:graphic>
-          </wp:inline>
-        </w:drawing>
-      </w:r>
-    </w:p>
-    <w:p>
-      <w:pPr>
-        <w:rPr>
-          <w:sz w:val="20"/>
-        </w:rPr>
         <w:sectPr>
           <w:pgSz w:w="11910" w:h="16840"/>
           <w:pgMar w:top="1080" w:right="1140" w:bottom="960" w:left="1480" w:header="712" w:footer="779" w:gutter="0"/>
           <w:cols w:space="720"/>
         </w:sectPr>
       </w:pPr>
-    </w:p>
-    <w:p>
-      <w:pPr>
-        <w:pStyle w:val="Corpodetexto"/>
-        <w:rPr>
-          <w:sz w:val="20"/>
-        </w:rPr>
-      </w:pPr>
-    </w:p>
-    <w:p>
-      <w:pPr>
-        <w:pStyle w:val="Corpodetexto"/>
-        <w:spacing w:before="3"/>
-        <w:rPr>
-          <w:sz w:val="19"/>
-        </w:rPr>
-      </w:pPr>
-    </w:p>
-    <w:p>
-      <w:pPr>
-        <w:pStyle w:val="Corpodetexto"/>
-        <w:ind w:left="484"/>
-        <w:rPr>
-          <w:sz w:val="20"/>
-        </w:rPr>
-        <w:sectPr>
-          <w:pgSz w:w="11910" w:h="16840"/>
-          <w:pgMar w:top="1080" w:right="1140" w:bottom="960" w:left="1480" w:header="712" w:footer="779" w:gutter="0"/>
-          <w:cols w:space="720"/>
-        </w:sectPr>
-      </w:pPr>
-      <w:r>
-        <w:rPr>
-          <w:noProof/>
-          <w:sz w:val="20"/>
-        </w:rPr>
-        <w:drawing>
-          <wp:inline distT="0" distB="0" distL="0" distR="0" wp14:anchorId="0303ACDE" wp14:editId="77E10ED6">
-            <wp:extent cx="8758182" cy="4078564"/>
-            <wp:effectExtent l="0" t="3175" r="1905" b="1905"/>
-            <wp:docPr id="14" name="Imagem 14"/>
-            <wp:cNvGraphicFramePr>
-              <a:graphicFrameLocks xmlns:a="http://schemas.openxmlformats.org/drawingml/2006/main" noChangeAspect="1"/>
-            </wp:cNvGraphicFramePr>
-            <a:graphic xmlns:a="http://schemas.openxmlformats.org/drawingml/2006/main">
-              <a:graphicData uri="http://schemas.openxmlformats.org/drawingml/2006/picture">
-                <pic:pic xmlns:pic="http://schemas.openxmlformats.org/drawingml/2006/picture">
-                  <pic:nvPicPr>
-                    <pic:cNvPr id="0" name="Picture 4"/>
-                    <pic:cNvPicPr>
-                      <a:picLocks noChangeAspect="1" noChangeArrowheads="1"/>
-                    </pic:cNvPicPr>
-                  </pic:nvPicPr>
-                  <pic:blipFill>
-                    <a:blip r:embed="rId40">
-                      <a:extLst>
-                        <a:ext uri="{28A0092B-C50C-407E-A947-70E740481C1C}">
-                          <a14:useLocalDpi xmlns:a14="http://schemas.microsoft.com/office/drawing/2010/main" val="0"/>
-                        </a:ext>
-                      </a:extLst>
-                    </a:blip>
-                    <a:srcRect/>
-                    <a:stretch>
-                      <a:fillRect/>
-                    </a:stretch>
-                  </pic:blipFill>
-                  <pic:spPr bwMode="auto">
-                    <a:xfrm rot="5400000">
-                      <a:off x="0" y="0"/>
-                      <a:ext cx="8777689" cy="4087648"/>
-                    </a:xfrm>
-                    <a:prstGeom prst="rect">
-                      <a:avLst/>
-                    </a:prstGeom>
-                    <a:noFill/>
-                    <a:ln>
-                      <a:noFill/>
-                    </a:ln>
-                  </pic:spPr>
-                </pic:pic>
-              </a:graphicData>
-            </a:graphic>
-          </wp:inline>
-        </w:drawing>
-      </w:r>
     </w:p>
     <w:p>
       <w:pPr>
@@ -21736,7 +20563,7 @@
 </file>
 
 <file path=word/endnotes.xml><?xml version="1.0" encoding="utf-8"?>
-<w:endnotes xmlns:wpc="http://schemas.microsoft.com/office/word/2010/wordprocessingCanvas" xmlns:cx="http://schemas.microsoft.com/office/drawing/2014/chartex" xmlns:cx1="http://schemas.microsoft.com/office/drawing/2015/9/8/chartex" xmlns:cx2="http://schemas.microsoft.com/office/drawing/2015/10/21/chartex" xmlns:cx3="http://schemas.microsoft.com/office/drawing/2016/5/9/chartex" xmlns:cx4="http://schemas.microsoft.com/office/drawing/2016/5/10/chartex" xmlns:cx5="http://schemas.microsoft.com/office/drawing/2016/5/11/chartex" xmlns:cx6="http://schemas.microsoft.com/office/drawing/2016/5/12/chartex" xmlns:cx7="http://schemas.microsoft.com/office/drawing/2016/5/13/chartex" xmlns:cx8="http://schemas.microsoft.com/office/drawing/2016/5/14/chartex" xmlns:mc="http://schemas.openxmlformats.org/markup-compatibility/2006" xmlns:aink="http://schemas.microsoft.com/office/drawing/2016/ink" xmlns:am3d="http://schemas.microsoft.com/office/drawing/2017/model3d" xmlns:o="urn:schemas-microsoft-com:office:office" xmlns:r="http://schemas.openxmlformats.org/officeDocument/2006/relationships" xmlns:m="http://schemas.openxmlformats.org/officeDocument/2006/math" xmlns:v="urn:schemas-microsoft-com:vml" xmlns:wp14="http://schemas.microsoft.com/office/word/2010/wordprocessingDrawing" xmlns:wp="http://schemas.openxmlformats.org/drawingml/2006/wordprocessingDrawing" xmlns:w10="urn:schemas-microsoft-com:office:word" xmlns:w="http://schemas.openxmlformats.org/wordprocessingml/2006/main" xmlns:w14="http://schemas.microsoft.com/office/word/2010/wordml" xmlns:w15="http://schemas.microsoft.com/office/word/2012/wordml" xmlns:w16cex="http://schemas.microsoft.com/office/word/2018/wordml/cex" xmlns:w16cid="http://schemas.microsoft.com/office/word/2016/wordml/cid" xmlns:w16="http://schemas.microsoft.com/office/word/2018/wordml" xmlns:w16sdtdh="http://schemas.microsoft.com/office/word/2020/wordml/sdtdatahash" xmlns:w16se="http://schemas.microsoft.com/office/word/2015/wordml/symex" xmlns:wpg="http://schemas.microsoft.com/office/word/2010/wordprocessingGroup" xmlns:wpi="http://schemas.microsoft.com/office/word/2010/wordprocessingInk" xmlns:wne="http://schemas.microsoft.com/office/word/2006/wordml" xmlns:wps="http://schemas.microsoft.com/office/word/2010/wordprocessingShape" mc:Ignorable="w14 w15 w16se w16cid w16 w16cex w16sdtdh wp14">
+<w:endnotes xmlns:wpc="http://schemas.microsoft.com/office/word/2010/wordprocessingCanvas" xmlns:cx="http://schemas.microsoft.com/office/drawing/2014/chartex" xmlns:cx1="http://schemas.microsoft.com/office/drawing/2015/9/8/chartex" xmlns:cx2="http://schemas.microsoft.com/office/drawing/2015/10/21/chartex" xmlns:cx3="http://schemas.microsoft.com/office/drawing/2016/5/9/chartex" xmlns:cx4="http://schemas.microsoft.com/office/drawing/2016/5/10/chartex" xmlns:cx5="http://schemas.microsoft.com/office/drawing/2016/5/11/chartex" xmlns:cx6="http://schemas.microsoft.com/office/drawing/2016/5/12/chartex" xmlns:cx7="http://schemas.microsoft.com/office/drawing/2016/5/13/chartex" xmlns:cx8="http://schemas.microsoft.com/office/drawing/2016/5/14/chartex" xmlns:mc="http://schemas.openxmlformats.org/markup-compatibility/2006" xmlns:aink="http://schemas.microsoft.com/office/drawing/2016/ink" xmlns:am3d="http://schemas.microsoft.com/office/drawing/2017/model3d" xmlns:o="urn:schemas-microsoft-com:office:office" xmlns:oel="http://schemas.microsoft.com/office/2019/extlst" xmlns:r="http://schemas.openxmlformats.org/officeDocument/2006/relationships" xmlns:m="http://schemas.openxmlformats.org/officeDocument/2006/math" xmlns:v="urn:schemas-microsoft-com:vml" xmlns:wp14="http://schemas.microsoft.com/office/word/2010/wordprocessingDrawing" xmlns:wp="http://schemas.openxmlformats.org/drawingml/2006/wordprocessingDrawing" xmlns:w10="urn:schemas-microsoft-com:office:word" xmlns:w="http://schemas.openxmlformats.org/wordprocessingml/2006/main" xmlns:w14="http://schemas.microsoft.com/office/word/2010/wordml" xmlns:w15="http://schemas.microsoft.com/office/word/2012/wordml" xmlns:w16cex="http://schemas.microsoft.com/office/word/2018/wordml/cex" xmlns:w16cid="http://schemas.microsoft.com/office/word/2016/wordml/cid" xmlns:w16="http://schemas.microsoft.com/office/word/2018/wordml" xmlns:w16sdtdh="http://schemas.microsoft.com/office/word/2020/wordml/sdtdatahash" xmlns:w16se="http://schemas.microsoft.com/office/word/2015/wordml/symex" xmlns:wpg="http://schemas.microsoft.com/office/word/2010/wordprocessingGroup" xmlns:wpi="http://schemas.microsoft.com/office/word/2010/wordprocessingInk" xmlns:wne="http://schemas.microsoft.com/office/word/2006/wordml" xmlns:wps="http://schemas.microsoft.com/office/word/2010/wordprocessingShape" mc:Ignorable="w14 w15 w16se w16cid w16 w16cex w16sdtdh wp14">
   <w:endnote w:type="separator" w:id="-1">
     <w:p>
       <w:r>
@@ -21755,7 +20582,7 @@
 </file>
 
 <file path=word/footer1.xml><?xml version="1.0" encoding="utf-8"?>
-<w:ftr xmlns:wpc="http://schemas.microsoft.com/office/word/2010/wordprocessingCanvas" xmlns:cx="http://schemas.microsoft.com/office/drawing/2014/chartex" xmlns:cx1="http://schemas.microsoft.com/office/drawing/2015/9/8/chartex" xmlns:cx2="http://schemas.microsoft.com/office/drawing/2015/10/21/chartex" xmlns:cx3="http://schemas.microsoft.com/office/drawing/2016/5/9/chartex" xmlns:cx4="http://schemas.microsoft.com/office/drawing/2016/5/10/chartex" xmlns:cx5="http://schemas.microsoft.com/office/drawing/2016/5/11/chartex" xmlns:cx6="http://schemas.microsoft.com/office/drawing/2016/5/12/chartex" xmlns:cx7="http://schemas.microsoft.com/office/drawing/2016/5/13/chartex" xmlns:cx8="http://schemas.microsoft.com/office/drawing/2016/5/14/chartex" xmlns:mc="http://schemas.openxmlformats.org/markup-compatibility/2006" xmlns:aink="http://schemas.microsoft.com/office/drawing/2016/ink" xmlns:am3d="http://schemas.microsoft.com/office/drawing/2017/model3d" xmlns:o="urn:schemas-microsoft-com:office:office" xmlns:r="http://schemas.openxmlformats.org/officeDocument/2006/relationships" xmlns:m="http://schemas.openxmlformats.org/officeDocument/2006/math" xmlns:v="urn:schemas-microsoft-com:vml" xmlns:wp14="http://schemas.microsoft.com/office/word/2010/wordprocessingDrawing" xmlns:wp="http://schemas.openxmlformats.org/drawingml/2006/wordprocessingDrawing" xmlns:w10="urn:schemas-microsoft-com:office:word" xmlns:w="http://schemas.openxmlformats.org/wordprocessingml/2006/main" xmlns:w14="http://schemas.microsoft.com/office/word/2010/wordml" xmlns:w15="http://schemas.microsoft.com/office/word/2012/wordml" xmlns:w16cex="http://schemas.microsoft.com/office/word/2018/wordml/cex" xmlns:w16cid="http://schemas.microsoft.com/office/word/2016/wordml/cid" xmlns:w16="http://schemas.microsoft.com/office/word/2018/wordml" xmlns:w16sdtdh="http://schemas.microsoft.com/office/word/2020/wordml/sdtdatahash" xmlns:w16se="http://schemas.microsoft.com/office/word/2015/wordml/symex" xmlns:wpg="http://schemas.microsoft.com/office/word/2010/wordprocessingGroup" xmlns:wpi="http://schemas.microsoft.com/office/word/2010/wordprocessingInk" xmlns:wne="http://schemas.microsoft.com/office/word/2006/wordml" xmlns:wps="http://schemas.microsoft.com/office/word/2010/wordprocessingShape" mc:Ignorable="w14 w15 w16se w16cid w16 w16cex w16sdtdh wp14">
+<w:ftr xmlns:wpc="http://schemas.microsoft.com/office/word/2010/wordprocessingCanvas" xmlns:cx="http://schemas.microsoft.com/office/drawing/2014/chartex" xmlns:cx1="http://schemas.microsoft.com/office/drawing/2015/9/8/chartex" xmlns:cx2="http://schemas.microsoft.com/office/drawing/2015/10/21/chartex" xmlns:cx3="http://schemas.microsoft.com/office/drawing/2016/5/9/chartex" xmlns:cx4="http://schemas.microsoft.com/office/drawing/2016/5/10/chartex" xmlns:cx5="http://schemas.microsoft.com/office/drawing/2016/5/11/chartex" xmlns:cx6="http://schemas.microsoft.com/office/drawing/2016/5/12/chartex" xmlns:cx7="http://schemas.microsoft.com/office/drawing/2016/5/13/chartex" xmlns:cx8="http://schemas.microsoft.com/office/drawing/2016/5/14/chartex" xmlns:mc="http://schemas.openxmlformats.org/markup-compatibility/2006" xmlns:aink="http://schemas.microsoft.com/office/drawing/2016/ink" xmlns:am3d="http://schemas.microsoft.com/office/drawing/2017/model3d" xmlns:o="urn:schemas-microsoft-com:office:office" xmlns:oel="http://schemas.microsoft.com/office/2019/extlst" xmlns:r="http://schemas.openxmlformats.org/officeDocument/2006/relationships" xmlns:m="http://schemas.openxmlformats.org/officeDocument/2006/math" xmlns:v="urn:schemas-microsoft-com:vml" xmlns:wp14="http://schemas.microsoft.com/office/word/2010/wordprocessingDrawing" xmlns:wp="http://schemas.openxmlformats.org/drawingml/2006/wordprocessingDrawing" xmlns:w10="urn:schemas-microsoft-com:office:word" xmlns:w="http://schemas.openxmlformats.org/wordprocessingml/2006/main" xmlns:w14="http://schemas.microsoft.com/office/word/2010/wordml" xmlns:w15="http://schemas.microsoft.com/office/word/2012/wordml" xmlns:w16cex="http://schemas.microsoft.com/office/word/2018/wordml/cex" xmlns:w16cid="http://schemas.microsoft.com/office/word/2016/wordml/cid" xmlns:w16="http://schemas.microsoft.com/office/word/2018/wordml" xmlns:w16sdtdh="http://schemas.microsoft.com/office/word/2020/wordml/sdtdatahash" xmlns:w16se="http://schemas.microsoft.com/office/word/2015/wordml/symex" xmlns:wpg="http://schemas.microsoft.com/office/word/2010/wordprocessingGroup" xmlns:wpi="http://schemas.microsoft.com/office/word/2010/wordprocessingInk" xmlns:wne="http://schemas.microsoft.com/office/word/2006/wordml" xmlns:wps="http://schemas.microsoft.com/office/word/2010/wordprocessingShape" mc:Ignorable="w14 w15 w16se w16cid w16 w16cex w16sdtdh wp14">
   <w:p>
     <w:pPr>
       <w:pStyle w:val="Corpodetexto"/>
@@ -21885,7 +20712,7 @@
 </file>
 
 <file path=word/footer2.xml><?xml version="1.0" encoding="utf-8"?>
-<w:ftr xmlns:wpc="http://schemas.microsoft.com/office/word/2010/wordprocessingCanvas" xmlns:cx="http://schemas.microsoft.com/office/drawing/2014/chartex" xmlns:cx1="http://schemas.microsoft.com/office/drawing/2015/9/8/chartex" xmlns:cx2="http://schemas.microsoft.com/office/drawing/2015/10/21/chartex" xmlns:cx3="http://schemas.microsoft.com/office/drawing/2016/5/9/chartex" xmlns:cx4="http://schemas.microsoft.com/office/drawing/2016/5/10/chartex" xmlns:cx5="http://schemas.microsoft.com/office/drawing/2016/5/11/chartex" xmlns:cx6="http://schemas.microsoft.com/office/drawing/2016/5/12/chartex" xmlns:cx7="http://schemas.microsoft.com/office/drawing/2016/5/13/chartex" xmlns:cx8="http://schemas.microsoft.com/office/drawing/2016/5/14/chartex" xmlns:mc="http://schemas.openxmlformats.org/markup-compatibility/2006" xmlns:aink="http://schemas.microsoft.com/office/drawing/2016/ink" xmlns:am3d="http://schemas.microsoft.com/office/drawing/2017/model3d" xmlns:o="urn:schemas-microsoft-com:office:office" xmlns:r="http://schemas.openxmlformats.org/officeDocument/2006/relationships" xmlns:m="http://schemas.openxmlformats.org/officeDocument/2006/math" xmlns:v="urn:schemas-microsoft-com:vml" xmlns:wp14="http://schemas.microsoft.com/office/word/2010/wordprocessingDrawing" xmlns:wp="http://schemas.openxmlformats.org/drawingml/2006/wordprocessingDrawing" xmlns:w10="urn:schemas-microsoft-com:office:word" xmlns:w="http://schemas.openxmlformats.org/wordprocessingml/2006/main" xmlns:w14="http://schemas.microsoft.com/office/word/2010/wordml" xmlns:w15="http://schemas.microsoft.com/office/word/2012/wordml" xmlns:w16cex="http://schemas.microsoft.com/office/word/2018/wordml/cex" xmlns:w16cid="http://schemas.microsoft.com/office/word/2016/wordml/cid" xmlns:w16="http://schemas.microsoft.com/office/word/2018/wordml" xmlns:w16sdtdh="http://schemas.microsoft.com/office/word/2020/wordml/sdtdatahash" xmlns:w16se="http://schemas.microsoft.com/office/word/2015/wordml/symex" xmlns:wpg="http://schemas.microsoft.com/office/word/2010/wordprocessingGroup" xmlns:wpi="http://schemas.microsoft.com/office/word/2010/wordprocessingInk" xmlns:wne="http://schemas.microsoft.com/office/word/2006/wordml" xmlns:wps="http://schemas.microsoft.com/office/word/2010/wordprocessingShape" mc:Ignorable="w14 w15 w16se w16cid w16 w16cex w16sdtdh wp14">
+<w:ftr xmlns:wpc="http://schemas.microsoft.com/office/word/2010/wordprocessingCanvas" xmlns:cx="http://schemas.microsoft.com/office/drawing/2014/chartex" xmlns:cx1="http://schemas.microsoft.com/office/drawing/2015/9/8/chartex" xmlns:cx2="http://schemas.microsoft.com/office/drawing/2015/10/21/chartex" xmlns:cx3="http://schemas.microsoft.com/office/drawing/2016/5/9/chartex" xmlns:cx4="http://schemas.microsoft.com/office/drawing/2016/5/10/chartex" xmlns:cx5="http://schemas.microsoft.com/office/drawing/2016/5/11/chartex" xmlns:cx6="http://schemas.microsoft.com/office/drawing/2016/5/12/chartex" xmlns:cx7="http://schemas.microsoft.com/office/drawing/2016/5/13/chartex" xmlns:cx8="http://schemas.microsoft.com/office/drawing/2016/5/14/chartex" xmlns:mc="http://schemas.openxmlformats.org/markup-compatibility/2006" xmlns:aink="http://schemas.microsoft.com/office/drawing/2016/ink" xmlns:am3d="http://schemas.microsoft.com/office/drawing/2017/model3d" xmlns:o="urn:schemas-microsoft-com:office:office" xmlns:oel="http://schemas.microsoft.com/office/2019/extlst" xmlns:r="http://schemas.openxmlformats.org/officeDocument/2006/relationships" xmlns:m="http://schemas.openxmlformats.org/officeDocument/2006/math" xmlns:v="urn:schemas-microsoft-com:vml" xmlns:wp14="http://schemas.microsoft.com/office/word/2010/wordprocessingDrawing" xmlns:wp="http://schemas.openxmlformats.org/drawingml/2006/wordprocessingDrawing" xmlns:w10="urn:schemas-microsoft-com:office:word" xmlns:w="http://schemas.openxmlformats.org/wordprocessingml/2006/main" xmlns:w14="http://schemas.microsoft.com/office/word/2010/wordml" xmlns:w15="http://schemas.microsoft.com/office/word/2012/wordml" xmlns:w16cex="http://schemas.microsoft.com/office/word/2018/wordml/cex" xmlns:w16cid="http://schemas.microsoft.com/office/word/2016/wordml/cid" xmlns:w16="http://schemas.microsoft.com/office/word/2018/wordml" xmlns:w16sdtdh="http://schemas.microsoft.com/office/word/2020/wordml/sdtdatahash" xmlns:w16se="http://schemas.microsoft.com/office/word/2015/wordml/symex" xmlns:wpg="http://schemas.microsoft.com/office/word/2010/wordprocessingGroup" xmlns:wpi="http://schemas.microsoft.com/office/word/2010/wordprocessingInk" xmlns:wne="http://schemas.microsoft.com/office/word/2006/wordml" xmlns:wps="http://schemas.microsoft.com/office/word/2010/wordprocessingShape" mc:Ignorable="w14 w15 w16se w16cid w16 w16cex w16sdtdh wp14">
   <w:p>
     <w:pPr>
       <w:pStyle w:val="Corpodetexto"/>
@@ -21924,7 +20751,7 @@
 </file>
 
 <file path=word/footnotes.xml><?xml version="1.0" encoding="utf-8"?>
-<w:footnotes xmlns:wpc="http://schemas.microsoft.com/office/word/2010/wordprocessingCanvas" xmlns:cx="http://schemas.microsoft.com/office/drawing/2014/chartex" xmlns:cx1="http://schemas.microsoft.com/office/drawing/2015/9/8/chartex" xmlns:cx2="http://schemas.microsoft.com/office/drawing/2015/10/21/chartex" xmlns:cx3="http://schemas.microsoft.com/office/drawing/2016/5/9/chartex" xmlns:cx4="http://schemas.microsoft.com/office/drawing/2016/5/10/chartex" xmlns:cx5="http://schemas.microsoft.com/office/drawing/2016/5/11/chartex" xmlns:cx6="http://schemas.microsoft.com/office/drawing/2016/5/12/chartex" xmlns:cx7="http://schemas.microsoft.com/office/drawing/2016/5/13/chartex" xmlns:cx8="http://schemas.microsoft.com/office/drawing/2016/5/14/chartex" xmlns:mc="http://schemas.openxmlformats.org/markup-compatibility/2006" xmlns:aink="http://schemas.microsoft.com/office/drawing/2016/ink" xmlns:am3d="http://schemas.microsoft.com/office/drawing/2017/model3d" xmlns:o="urn:schemas-microsoft-com:office:office" xmlns:r="http://schemas.openxmlformats.org/officeDocument/2006/relationships" xmlns:m="http://schemas.openxmlformats.org/officeDocument/2006/math" xmlns:v="urn:schemas-microsoft-com:vml" xmlns:wp14="http://schemas.microsoft.com/office/word/2010/wordprocessingDrawing" xmlns:wp="http://schemas.openxmlformats.org/drawingml/2006/wordprocessingDrawing" xmlns:w10="urn:schemas-microsoft-com:office:word" xmlns:w="http://schemas.openxmlformats.org/wordprocessingml/2006/main" xmlns:w14="http://schemas.microsoft.com/office/word/2010/wordml" xmlns:w15="http://schemas.microsoft.com/office/word/2012/wordml" xmlns:w16cex="http://schemas.microsoft.com/office/word/2018/wordml/cex" xmlns:w16cid="http://schemas.microsoft.com/office/word/2016/wordml/cid" xmlns:w16="http://schemas.microsoft.com/office/word/2018/wordml" xmlns:w16sdtdh="http://schemas.microsoft.com/office/word/2020/wordml/sdtdatahash" xmlns:w16se="http://schemas.microsoft.com/office/word/2015/wordml/symex" xmlns:wpg="http://schemas.microsoft.com/office/word/2010/wordprocessingGroup" xmlns:wpi="http://schemas.microsoft.com/office/word/2010/wordprocessingInk" xmlns:wne="http://schemas.microsoft.com/office/word/2006/wordml" xmlns:wps="http://schemas.microsoft.com/office/word/2010/wordprocessingShape" mc:Ignorable="w14 w15 w16se w16cid w16 w16cex w16sdtdh wp14">
+<w:footnotes xmlns:wpc="http://schemas.microsoft.com/office/word/2010/wordprocessingCanvas" xmlns:cx="http://schemas.microsoft.com/office/drawing/2014/chartex" xmlns:cx1="http://schemas.microsoft.com/office/drawing/2015/9/8/chartex" xmlns:cx2="http://schemas.microsoft.com/office/drawing/2015/10/21/chartex" xmlns:cx3="http://schemas.microsoft.com/office/drawing/2016/5/9/chartex" xmlns:cx4="http://schemas.microsoft.com/office/drawing/2016/5/10/chartex" xmlns:cx5="http://schemas.microsoft.com/office/drawing/2016/5/11/chartex" xmlns:cx6="http://schemas.microsoft.com/office/drawing/2016/5/12/chartex" xmlns:cx7="http://schemas.microsoft.com/office/drawing/2016/5/13/chartex" xmlns:cx8="http://schemas.microsoft.com/office/drawing/2016/5/14/chartex" xmlns:mc="http://schemas.openxmlformats.org/markup-compatibility/2006" xmlns:aink="http://schemas.microsoft.com/office/drawing/2016/ink" xmlns:am3d="http://schemas.microsoft.com/office/drawing/2017/model3d" xmlns:o="urn:schemas-microsoft-com:office:office" xmlns:oel="http://schemas.microsoft.com/office/2019/extlst" xmlns:r="http://schemas.openxmlformats.org/officeDocument/2006/relationships" xmlns:m="http://schemas.openxmlformats.org/officeDocument/2006/math" xmlns:v="urn:schemas-microsoft-com:vml" xmlns:wp14="http://schemas.microsoft.com/office/word/2010/wordprocessingDrawing" xmlns:wp="http://schemas.openxmlformats.org/drawingml/2006/wordprocessingDrawing" xmlns:w10="urn:schemas-microsoft-com:office:word" xmlns:w="http://schemas.openxmlformats.org/wordprocessingml/2006/main" xmlns:w14="http://schemas.microsoft.com/office/word/2010/wordml" xmlns:w15="http://schemas.microsoft.com/office/word/2012/wordml" xmlns:w16cex="http://schemas.microsoft.com/office/word/2018/wordml/cex" xmlns:w16cid="http://schemas.microsoft.com/office/word/2016/wordml/cid" xmlns:w16="http://schemas.microsoft.com/office/word/2018/wordml" xmlns:w16sdtdh="http://schemas.microsoft.com/office/word/2020/wordml/sdtdatahash" xmlns:w16se="http://schemas.microsoft.com/office/word/2015/wordml/symex" xmlns:wpg="http://schemas.microsoft.com/office/word/2010/wordprocessingGroup" xmlns:wpi="http://schemas.microsoft.com/office/word/2010/wordprocessingInk" xmlns:wne="http://schemas.microsoft.com/office/word/2006/wordml" xmlns:wps="http://schemas.microsoft.com/office/word/2010/wordprocessingShape" mc:Ignorable="w14 w15 w16se w16cid w16 w16cex w16sdtdh wp14">
   <w:footnote w:type="separator" w:id="-1">
     <w:p>
       <w:r>
@@ -21943,7 +20770,7 @@
 </file>
 
 <file path=word/header1.xml><?xml version="1.0" encoding="utf-8"?>
-<w:hdr xmlns:wpc="http://schemas.microsoft.com/office/word/2010/wordprocessingCanvas" xmlns:cx="http://schemas.microsoft.com/office/drawing/2014/chartex" xmlns:cx1="http://schemas.microsoft.com/office/drawing/2015/9/8/chartex" xmlns:cx2="http://schemas.microsoft.com/office/drawing/2015/10/21/chartex" xmlns:cx3="http://schemas.microsoft.com/office/drawing/2016/5/9/chartex" xmlns:cx4="http://schemas.microsoft.com/office/drawing/2016/5/10/chartex" xmlns:cx5="http://schemas.microsoft.com/office/drawing/2016/5/11/chartex" xmlns:cx6="http://schemas.microsoft.com/office/drawing/2016/5/12/chartex" xmlns:cx7="http://schemas.microsoft.com/office/drawing/2016/5/13/chartex" xmlns:cx8="http://schemas.microsoft.com/office/drawing/2016/5/14/chartex" xmlns:mc="http://schemas.openxmlformats.org/markup-compatibility/2006" xmlns:aink="http://schemas.microsoft.com/office/drawing/2016/ink" xmlns:am3d="http://schemas.microsoft.com/office/drawing/2017/model3d" xmlns:o="urn:schemas-microsoft-com:office:office" xmlns:r="http://schemas.openxmlformats.org/officeDocument/2006/relationships" xmlns:m="http://schemas.openxmlformats.org/officeDocument/2006/math" xmlns:v="urn:schemas-microsoft-com:vml" xmlns:wp14="http://schemas.microsoft.com/office/word/2010/wordprocessingDrawing" xmlns:wp="http://schemas.openxmlformats.org/drawingml/2006/wordprocessingDrawing" xmlns:w10="urn:schemas-microsoft-com:office:word" xmlns:w="http://schemas.openxmlformats.org/wordprocessingml/2006/main" xmlns:w14="http://schemas.microsoft.com/office/word/2010/wordml" xmlns:w15="http://schemas.microsoft.com/office/word/2012/wordml" xmlns:w16cex="http://schemas.microsoft.com/office/word/2018/wordml/cex" xmlns:w16cid="http://schemas.microsoft.com/office/word/2016/wordml/cid" xmlns:w16="http://schemas.microsoft.com/office/word/2018/wordml" xmlns:w16sdtdh="http://schemas.microsoft.com/office/word/2020/wordml/sdtdatahash" xmlns:w16se="http://schemas.microsoft.com/office/word/2015/wordml/symex" xmlns:wpg="http://schemas.microsoft.com/office/word/2010/wordprocessingGroup" xmlns:wpi="http://schemas.microsoft.com/office/word/2010/wordprocessingInk" xmlns:wne="http://schemas.microsoft.com/office/word/2006/wordml" xmlns:wps="http://schemas.microsoft.com/office/word/2010/wordprocessingShape" mc:Ignorable="w14 w15 w16se w16cid w16 w16cex w16sdtdh wp14">
+<w:hdr xmlns:wpc="http://schemas.microsoft.com/office/word/2010/wordprocessingCanvas" xmlns:cx="http://schemas.microsoft.com/office/drawing/2014/chartex" xmlns:cx1="http://schemas.microsoft.com/office/drawing/2015/9/8/chartex" xmlns:cx2="http://schemas.microsoft.com/office/drawing/2015/10/21/chartex" xmlns:cx3="http://schemas.microsoft.com/office/drawing/2016/5/9/chartex" xmlns:cx4="http://schemas.microsoft.com/office/drawing/2016/5/10/chartex" xmlns:cx5="http://schemas.microsoft.com/office/drawing/2016/5/11/chartex" xmlns:cx6="http://schemas.microsoft.com/office/drawing/2016/5/12/chartex" xmlns:cx7="http://schemas.microsoft.com/office/drawing/2016/5/13/chartex" xmlns:cx8="http://schemas.microsoft.com/office/drawing/2016/5/14/chartex" xmlns:mc="http://schemas.openxmlformats.org/markup-compatibility/2006" xmlns:aink="http://schemas.microsoft.com/office/drawing/2016/ink" xmlns:am3d="http://schemas.microsoft.com/office/drawing/2017/model3d" xmlns:o="urn:schemas-microsoft-com:office:office" xmlns:oel="http://schemas.microsoft.com/office/2019/extlst" xmlns:r="http://schemas.openxmlformats.org/officeDocument/2006/relationships" xmlns:m="http://schemas.openxmlformats.org/officeDocument/2006/math" xmlns:v="urn:schemas-microsoft-com:vml" xmlns:wp14="http://schemas.microsoft.com/office/word/2010/wordprocessingDrawing" xmlns:wp="http://schemas.openxmlformats.org/drawingml/2006/wordprocessingDrawing" xmlns:w10="urn:schemas-microsoft-com:office:word" xmlns:w="http://schemas.openxmlformats.org/wordprocessingml/2006/main" xmlns:w14="http://schemas.microsoft.com/office/word/2010/wordml" xmlns:w15="http://schemas.microsoft.com/office/word/2012/wordml" xmlns:w16cex="http://schemas.microsoft.com/office/word/2018/wordml/cex" xmlns:w16cid="http://schemas.microsoft.com/office/word/2016/wordml/cid" xmlns:w16="http://schemas.microsoft.com/office/word/2018/wordml" xmlns:w16sdtdh="http://schemas.microsoft.com/office/word/2020/wordml/sdtdatahash" xmlns:w16se="http://schemas.microsoft.com/office/word/2015/wordml/symex" xmlns:wpg="http://schemas.microsoft.com/office/word/2010/wordprocessingGroup" xmlns:wpi="http://schemas.microsoft.com/office/word/2010/wordprocessingInk" xmlns:wne="http://schemas.microsoft.com/office/word/2006/wordml" xmlns:wps="http://schemas.microsoft.com/office/word/2010/wordprocessingShape" mc:Ignorable="w14 w15 w16se w16cid w16 w16cex w16sdtdh wp14">
   <w:p>
     <w:pPr>
       <w:pStyle w:val="Corpodetexto"/>
@@ -21994,7 +20821,7 @@
 </file>
 
 <file path=word/numbering.xml><?xml version="1.0" encoding="utf-8"?>
-<w:numbering xmlns:wpc="http://schemas.microsoft.com/office/word/2010/wordprocessingCanvas" xmlns:cx="http://schemas.microsoft.com/office/drawing/2014/chartex" xmlns:cx1="http://schemas.microsoft.com/office/drawing/2015/9/8/chartex" xmlns:cx2="http://schemas.microsoft.com/office/drawing/2015/10/21/chartex" xmlns:cx3="http://schemas.microsoft.com/office/drawing/2016/5/9/chartex" xmlns:cx4="http://schemas.microsoft.com/office/drawing/2016/5/10/chartex" xmlns:cx5="http://schemas.microsoft.com/office/drawing/2016/5/11/chartex" xmlns:cx6="http://schemas.microsoft.com/office/drawing/2016/5/12/chartex" xmlns:cx7="http://schemas.microsoft.com/office/drawing/2016/5/13/chartex" xmlns:cx8="http://schemas.microsoft.com/office/drawing/2016/5/14/chartex" xmlns:mc="http://schemas.openxmlformats.org/markup-compatibility/2006" xmlns:aink="http://schemas.microsoft.com/office/drawing/2016/ink" xmlns:am3d="http://schemas.microsoft.com/office/drawing/2017/model3d" xmlns:o="urn:schemas-microsoft-com:office:office" xmlns:r="http://schemas.openxmlformats.org/officeDocument/2006/relationships" xmlns:m="http://schemas.openxmlformats.org/officeDocument/2006/math" xmlns:v="urn:schemas-microsoft-com:vml" xmlns:wp14="http://schemas.microsoft.com/office/word/2010/wordprocessingDrawing" xmlns:wp="http://schemas.openxmlformats.org/drawingml/2006/wordprocessingDrawing" xmlns:w10="urn:schemas-microsoft-com:office:word" xmlns:w="http://schemas.openxmlformats.org/wordprocessingml/2006/main" xmlns:w14="http://schemas.microsoft.com/office/word/2010/wordml" xmlns:w15="http://schemas.microsoft.com/office/word/2012/wordml" xmlns:w16cex="http://schemas.microsoft.com/office/word/2018/wordml/cex" xmlns:w16cid="http://schemas.microsoft.com/office/word/2016/wordml/cid" xmlns:w16="http://schemas.microsoft.com/office/word/2018/wordml" xmlns:w16sdtdh="http://schemas.microsoft.com/office/word/2020/wordml/sdtdatahash" xmlns:w16se="http://schemas.microsoft.com/office/word/2015/wordml/symex" xmlns:wpg="http://schemas.microsoft.com/office/word/2010/wordprocessingGroup" xmlns:wpi="http://schemas.microsoft.com/office/word/2010/wordprocessingInk" xmlns:wne="http://schemas.microsoft.com/office/word/2006/wordml" xmlns:wps="http://schemas.microsoft.com/office/word/2010/wordprocessingShape" mc:Ignorable="w14 w15 w16se w16cid w16 w16cex w16sdtdh wp14">
+<w:numbering xmlns:wpc="http://schemas.microsoft.com/office/word/2010/wordprocessingCanvas" xmlns:cx="http://schemas.microsoft.com/office/drawing/2014/chartex" xmlns:cx1="http://schemas.microsoft.com/office/drawing/2015/9/8/chartex" xmlns:cx2="http://schemas.microsoft.com/office/drawing/2015/10/21/chartex" xmlns:cx3="http://schemas.microsoft.com/office/drawing/2016/5/9/chartex" xmlns:cx4="http://schemas.microsoft.com/office/drawing/2016/5/10/chartex" xmlns:cx5="http://schemas.microsoft.com/office/drawing/2016/5/11/chartex" xmlns:cx6="http://schemas.microsoft.com/office/drawing/2016/5/12/chartex" xmlns:cx7="http://schemas.microsoft.com/office/drawing/2016/5/13/chartex" xmlns:cx8="http://schemas.microsoft.com/office/drawing/2016/5/14/chartex" xmlns:mc="http://schemas.openxmlformats.org/markup-compatibility/2006" xmlns:aink="http://schemas.microsoft.com/office/drawing/2016/ink" xmlns:am3d="http://schemas.microsoft.com/office/drawing/2017/model3d" xmlns:o="urn:schemas-microsoft-com:office:office" xmlns:oel="http://schemas.microsoft.com/office/2019/extlst" xmlns:r="http://schemas.openxmlformats.org/officeDocument/2006/relationships" xmlns:m="http://schemas.openxmlformats.org/officeDocument/2006/math" xmlns:v="urn:schemas-microsoft-com:vml" xmlns:wp14="http://schemas.microsoft.com/office/word/2010/wordprocessingDrawing" xmlns:wp="http://schemas.openxmlformats.org/drawingml/2006/wordprocessingDrawing" xmlns:w10="urn:schemas-microsoft-com:office:word" xmlns:w="http://schemas.openxmlformats.org/wordprocessingml/2006/main" xmlns:w14="http://schemas.microsoft.com/office/word/2010/wordml" xmlns:w15="http://schemas.microsoft.com/office/word/2012/wordml" xmlns:w16cex="http://schemas.microsoft.com/office/word/2018/wordml/cex" xmlns:w16cid="http://schemas.microsoft.com/office/word/2016/wordml/cid" xmlns:w16="http://schemas.microsoft.com/office/word/2018/wordml" xmlns:w16sdtdh="http://schemas.microsoft.com/office/word/2020/wordml/sdtdatahash" xmlns:w16se="http://schemas.microsoft.com/office/word/2015/wordml/symex" xmlns:wpg="http://schemas.microsoft.com/office/word/2010/wordprocessingGroup" xmlns:wpi="http://schemas.microsoft.com/office/word/2010/wordprocessingInk" xmlns:wne="http://schemas.microsoft.com/office/word/2006/wordml" xmlns:wps="http://schemas.microsoft.com/office/word/2010/wordprocessingShape" mc:Ignorable="w14 w15 w16se w16cid w16 w16cex w16sdtdh wp14">
   <w:abstractNum w:abstractNumId="0" w15:restartNumberingAfterBreak="0">
     <w:nsid w:val="122E1F97"/>
     <w:multiLevelType w:val="multilevel"/>

</xml_diff>